<commit_message>
English. The fifteenth commit
</commit_message>
<xml_diff>
--- a/English/For learning.docx
+++ b/English/For learning.docx
@@ -35,344 +35,389 @@
       <w:pPr>
         <w:spacing w:after="0"/>
       </w:pPr>
+    </w:p>
+    <w:p>
+      <w:pPr>
+        <w:spacing w:after="0"/>
+        <w:rPr>
+          <w:lang w:val="en-US"/>
+        </w:rPr>
+      </w:pPr>
+      <w:r>
+        <w:rPr>
+          <w:lang w:val="en-US"/>
+        </w:rPr>
+        <w:t xml:space="preserve">Poise </w:t>
+      </w:r>
+      <w:r>
+        <w:rPr>
+          <w:rStyle w:val="transcription"/>
+        </w:rPr>
+        <w:t>|pɔɪz|</w:t>
+      </w:r>
+      <w:r>
+        <w:t xml:space="preserve">  </w:t>
+      </w:r>
+    </w:p>
+    <w:p>
+      <w:pPr>
+        <w:spacing w:after="0"/>
+      </w:pPr>
+      <w:r>
+        <w:t>Равновесие , уравновешенность балансировать, удерживать в равновесии</w:t>
+      </w:r>
+    </w:p>
+    <w:p>
+      <w:pPr>
+        <w:spacing w:after="0"/>
+      </w:pPr>
+    </w:p>
+    <w:p>
+      <w:pPr>
+        <w:spacing w:after="0"/>
+        <w:rPr>
+          <w:rStyle w:val="transcription"/>
+          <w:lang w:val="en-US"/>
+        </w:rPr>
+      </w:pPr>
+      <w:r>
+        <w:rPr>
+          <w:lang w:val="en-US"/>
+        </w:rPr>
+        <w:t xml:space="preserve">Malicious </w:t>
+      </w:r>
+      <w:r>
+        <w:rPr>
+          <w:rStyle w:val="transcription"/>
+        </w:rPr>
+        <w:t>|məˈlɪʃəs|</w:t>
+      </w:r>
+    </w:p>
+    <w:p>
+      <w:pPr>
+        <w:spacing w:after="0"/>
+        <w:rPr>
+          <w:lang w:val="en-US"/>
+        </w:rPr>
+      </w:pPr>
+      <w:r>
+        <w:t>злонамеренный, злобный, ехидный, умышленный</w:t>
+      </w:r>
+    </w:p>
+    <w:p>
+      <w:pPr>
+        <w:spacing w:after="0"/>
+        <w:rPr>
+          <w:lang w:val="en-US"/>
+        </w:rPr>
+      </w:pPr>
+    </w:p>
+    <w:p>
+      <w:pPr>
+        <w:spacing w:after="0"/>
+        <w:rPr>
+          <w:lang w:val="en-US"/>
+        </w:rPr>
+      </w:pPr>
+      <w:r>
+        <w:rPr>
+          <w:lang w:val="en-US"/>
+        </w:rPr>
+        <w:t xml:space="preserve">Scrape </w:t>
+      </w:r>
+      <w:r>
+        <w:rPr>
+          <w:lang w:val="en-US"/>
+        </w:rPr>
+        <w:t xml:space="preserve"> |skreɪp|</w:t>
+      </w:r>
+    </w:p>
+    <w:p>
+      <w:pPr>
+        <w:spacing w:after="0"/>
+      </w:pPr>
+      <w:r>
+        <w:t>Царапина, скобление, соскабливание, скрип, царапать, скоблить</w:t>
+      </w:r>
+    </w:p>
+    <w:p>
+      <w:pPr>
+        <w:spacing w:after="0"/>
+      </w:pPr>
+    </w:p>
+    <w:p>
+      <w:pPr>
+        <w:spacing w:after="0"/>
+        <w:rPr>
+          <w:rStyle w:val="transcription"/>
+          <w:lang w:val="en-US"/>
+        </w:rPr>
+      </w:pPr>
+      <w:r>
+        <w:rPr>
+          <w:lang w:val="en-US"/>
+        </w:rPr>
+        <w:t xml:space="preserve">Erroneous </w:t>
+      </w:r>
+      <w:r>
+        <w:rPr>
+          <w:rStyle w:val="transcription"/>
+        </w:rPr>
+        <w:t>|ɪˈrəʊnɪəs|</w:t>
+      </w:r>
+    </w:p>
+    <w:p>
+      <w:pPr>
+        <w:spacing w:after="0"/>
+        <w:rPr>
+          <w:rStyle w:val="transcription"/>
+        </w:rPr>
+      </w:pPr>
+      <w:r>
+        <w:rPr>
+          <w:rStyle w:val="transcription"/>
+        </w:rPr>
+        <w:t>Ошибочный, ложный,</w:t>
+      </w:r>
+      <w:r>
+        <w:rPr>
+          <w:rStyle w:val="transcription"/>
+          <w:lang w:val="en-US"/>
+        </w:rPr>
+        <w:t xml:space="preserve"> </w:t>
+      </w:r>
+      <w:r>
+        <w:rPr>
+          <w:rStyle w:val="transcription"/>
+        </w:rPr>
+        <w:t>неправельный</w:t>
+      </w:r>
+    </w:p>
+    <w:p>
+      <w:pPr>
+        <w:spacing w:after="0"/>
+        <w:rPr>
+          <w:rStyle w:val="transcription"/>
+        </w:rPr>
+      </w:pPr>
+    </w:p>
+    <w:p>
+      <w:pPr>
+        <w:spacing w:after="0"/>
+        <w:rPr>
+          <w:rStyle w:val="transcription"/>
+          <w:lang w:val="en-US"/>
+        </w:rPr>
+      </w:pPr>
+      <w:r>
+        <w:rPr>
+          <w:rStyle w:val="transcription"/>
+          <w:lang w:val="en-US"/>
+        </w:rPr>
+        <w:t>Frontier</w:t>
+      </w:r>
+    </w:p>
+    <w:p>
+      <w:pPr>
+        <w:spacing w:after="0"/>
+        <w:rPr>
+          <w:rStyle w:val="transcription"/>
+        </w:rPr>
+      </w:pPr>
+      <w:r>
+        <w:rPr>
+          <w:rStyle w:val="transcription"/>
+        </w:rPr>
+        <w:t>Граница, рубеж, пограничная полоса, осваиваемая территория, новые возможности</w:t>
+      </w:r>
+    </w:p>
+    <w:p>
+      <w:pPr>
+        <w:spacing w:after="0"/>
+        <w:rPr>
+          <w:rStyle w:val="transcription"/>
+        </w:rPr>
+      </w:pPr>
+    </w:p>
+    <w:p>
+      <w:pPr>
+        <w:spacing w:after="0"/>
+        <w:rPr>
+          <w:rStyle w:val="transcription"/>
+        </w:rPr>
+      </w:pPr>
+      <w:r>
+        <w:rPr>
+          <w:rStyle w:val="transcription"/>
+          <w:lang w:val="en-US"/>
+        </w:rPr>
+        <w:t>Assertion</w:t>
+      </w:r>
+      <w:r>
+        <w:rPr>
+          <w:rStyle w:val="transcription"/>
+        </w:rPr>
+        <w:t xml:space="preserve"> |əˈsɜːrʃn|</w:t>
+      </w:r>
+    </w:p>
+    <w:p>
+      <w:pPr>
+        <w:spacing w:after="0"/>
+        <w:rPr>
+          <w:lang w:val="en-US"/>
+        </w:rPr>
+      </w:pPr>
+      <w:r>
+        <w:rPr>
+          <w:rStyle w:val="transcription"/>
+        </w:rPr>
+        <w:t>Утверждение, заявление, притязание, уверенность в себе</w:t>
+      </w:r>
+      <w:r>
+        <w:t>, оператор контроля</w:t>
+      </w:r>
+    </w:p>
+    <w:p>
+      <w:pPr>
+        <w:spacing w:after="0"/>
+        <w:rPr>
+          <w:lang w:val="en-US"/>
+        </w:rPr>
+      </w:pPr>
+    </w:p>
+    <w:p>
+      <w:pPr>
+        <w:spacing w:after="0"/>
+        <w:rPr>
+          <w:rStyle w:val="transcription"/>
+          <w:lang w:val="en-US"/>
+        </w:rPr>
+      </w:pPr>
+      <w:r>
+        <w:rPr>
+          <w:lang w:val="en-US"/>
+        </w:rPr>
+        <w:t xml:space="preserve">Annoy </w:t>
+      </w:r>
+      <w:r>
+        <w:rPr>
+          <w:i/>
+          <w:iCs/>
+        </w:rPr>
+        <w:t> </w:t>
+      </w:r>
+      <w:r>
+        <w:t xml:space="preserve"> </w:t>
+      </w:r>
+      <w:r>
+        <w:rPr>
+          <w:rStyle w:val="transcription"/>
+        </w:rPr>
+        <w:t>|əˈnɔɪ|</w:t>
+      </w:r>
+    </w:p>
+    <w:p>
+      <w:pPr>
+        <w:spacing w:after="0"/>
+        <w:rPr>
+          <w:rStyle w:val="transcription"/>
+          <w:lang w:val="en-US"/>
+        </w:rPr>
+      </w:pPr>
+      <w:r>
+        <w:rPr>
+          <w:rStyle w:val="transcription"/>
+        </w:rPr>
+        <w:t>Раздражать, докучать, надоедать, наскучивать</w:t>
+      </w:r>
+    </w:p>
+    <w:p>
+      <w:pPr>
+        <w:spacing w:after="0"/>
+        <w:rPr>
+          <w:rStyle w:val="transcription"/>
+          <w:lang w:val="en-US"/>
+        </w:rPr>
+      </w:pPr>
+    </w:p>
+    <w:p>
+      <w:pPr>
+        <w:spacing w:after="0"/>
+        <w:rPr>
+          <w:rStyle w:val="transcription"/>
+        </w:rPr>
+      </w:pPr>
+      <w:r>
+        <w:rPr>
+          <w:rStyle w:val="transcription"/>
+          <w:lang w:val="en-US"/>
+        </w:rPr>
+        <w:t>Narrow</w:t>
+      </w:r>
+      <w:r>
+        <w:rPr>
+          <w:rStyle w:val="transcription"/>
+        </w:rPr>
+        <w:t xml:space="preserve"> |ˈnærəʊ|</w:t>
+      </w:r>
+    </w:p>
+    <w:p>
+      <w:pPr>
+        <w:spacing w:after="0"/>
+        <w:rPr>
+          <w:rStyle w:val="transcription"/>
+          <w:lang w:val="en-US"/>
+        </w:rPr>
+      </w:pPr>
+      <w:r>
+        <w:rPr>
+          <w:rStyle w:val="transcription"/>
+        </w:rPr>
+        <w:t>Узкий, небольшой, суживать, теснить</w:t>
+      </w:r>
+    </w:p>
+    <w:p>
+      <w:pPr>
+        <w:spacing w:after="0"/>
+        <w:rPr>
+          <w:rStyle w:val="transcription"/>
+          <w:lang w:val="en-US"/>
+        </w:rPr>
+      </w:pPr>
+    </w:p>
+    <w:p>
+      <w:pPr>
+        <w:spacing w:after="0"/>
+        <w:rPr>
+          <w:rStyle w:val="transcription"/>
+          <w:lang w:val="en-US"/>
+        </w:rPr>
+      </w:pPr>
+      <w:r>
+        <w:rPr>
+          <w:lang w:val="en-US"/>
+        </w:rPr>
+        <w:t xml:space="preserve">Miscellaneous </w:t>
+      </w:r>
+      <w:r>
+        <w:rPr>
+          <w:rStyle w:val="transcription"/>
+        </w:rPr>
+        <w:t>|ˌmɪsəˈleɪnɪəs|</w:t>
+      </w:r>
+    </w:p>
+    <w:p>
+      <w:pPr>
+        <w:spacing w:after="0"/>
+      </w:pPr>
+      <w:r>
+        <w:rPr>
+          <w:rStyle w:val="transcription"/>
+        </w:rPr>
+        <w:t>Смешанный, разносторонний, разнообразный</w:t>
+      </w:r>
       <w:bookmarkStart w:id="0" w:name="_GoBack"/>
       <w:bookmarkEnd w:id="0"/>
-    </w:p>
-    <w:p>
-      <w:pPr>
-        <w:spacing w:after="0"/>
-        <w:rPr>
-          <w:lang w:val="en-US"/>
-        </w:rPr>
-      </w:pPr>
-      <w:r>
-        <w:rPr>
-          <w:lang w:val="en-US"/>
-        </w:rPr>
-        <w:t xml:space="preserve">Poise </w:t>
-      </w:r>
-      <w:r>
-        <w:rPr>
-          <w:rStyle w:val="transcription"/>
-        </w:rPr>
-        <w:t>|pɔɪz|</w:t>
-      </w:r>
-      <w:r>
-        <w:t xml:space="preserve">  </w:t>
-      </w:r>
-    </w:p>
-    <w:p>
-      <w:pPr>
-        <w:spacing w:after="0"/>
-      </w:pPr>
-      <w:r>
-        <w:t>Равновесие , уравновешенность балансировать, удерживать в равновесии</w:t>
-      </w:r>
-    </w:p>
-    <w:p>
-      <w:pPr>
-        <w:spacing w:after="0"/>
-      </w:pPr>
-    </w:p>
-    <w:p>
-      <w:pPr>
-        <w:spacing w:after="0"/>
-        <w:rPr>
-          <w:rStyle w:val="transcription"/>
-          <w:lang w:val="en-US"/>
-        </w:rPr>
-      </w:pPr>
-      <w:r>
-        <w:rPr>
-          <w:lang w:val="en-US"/>
-        </w:rPr>
-        <w:t xml:space="preserve">Malicious </w:t>
-      </w:r>
-      <w:r>
-        <w:rPr>
-          <w:rStyle w:val="transcription"/>
-        </w:rPr>
-        <w:t>|məˈlɪʃəs|</w:t>
-      </w:r>
-    </w:p>
-    <w:p>
-      <w:pPr>
-        <w:spacing w:after="0"/>
-        <w:rPr>
-          <w:lang w:val="en-US"/>
-        </w:rPr>
-      </w:pPr>
-      <w:r>
-        <w:t>злонамеренный, злобный, ехидный, умышленный</w:t>
-      </w:r>
-    </w:p>
-    <w:p>
-      <w:pPr>
-        <w:spacing w:after="0"/>
-        <w:rPr>
-          <w:lang w:val="en-US"/>
-        </w:rPr>
-      </w:pPr>
-    </w:p>
-    <w:p>
-      <w:pPr>
-        <w:spacing w:after="0"/>
-        <w:rPr>
-          <w:lang w:val="en-US"/>
-        </w:rPr>
-      </w:pPr>
-      <w:r>
-        <w:rPr>
-          <w:lang w:val="en-US"/>
-        </w:rPr>
-        <w:t xml:space="preserve">Scrape </w:t>
-      </w:r>
-      <w:r>
-        <w:rPr>
-          <w:lang w:val="en-US"/>
-        </w:rPr>
-        <w:t xml:space="preserve"> |skreɪp|</w:t>
-      </w:r>
-    </w:p>
-    <w:p>
-      <w:pPr>
-        <w:spacing w:after="0"/>
-      </w:pPr>
-      <w:r>
-        <w:t>Царапина, скобление, соскабливание, скрип, царапать, скоблить</w:t>
-      </w:r>
-    </w:p>
-    <w:p>
-      <w:pPr>
-        <w:spacing w:after="0"/>
-      </w:pPr>
-    </w:p>
-    <w:p>
-      <w:pPr>
-        <w:spacing w:after="0"/>
-        <w:rPr>
-          <w:rStyle w:val="transcription"/>
-          <w:lang w:val="en-US"/>
-        </w:rPr>
-      </w:pPr>
-      <w:r>
-        <w:rPr>
-          <w:lang w:val="en-US"/>
-        </w:rPr>
-        <w:t xml:space="preserve">Erroneous </w:t>
-      </w:r>
-      <w:r>
-        <w:rPr>
-          <w:rStyle w:val="transcription"/>
-        </w:rPr>
-        <w:t>|ɪˈrəʊnɪəs|</w:t>
-      </w:r>
-    </w:p>
-    <w:p>
-      <w:pPr>
-        <w:spacing w:after="0"/>
-        <w:rPr>
-          <w:rStyle w:val="transcription"/>
-        </w:rPr>
-      </w:pPr>
-      <w:r>
-        <w:rPr>
-          <w:rStyle w:val="transcription"/>
-        </w:rPr>
-        <w:t>Ошибочный, ложный,</w:t>
-      </w:r>
-      <w:r>
-        <w:rPr>
-          <w:rStyle w:val="transcription"/>
-          <w:lang w:val="en-US"/>
-        </w:rPr>
-        <w:t xml:space="preserve"> </w:t>
-      </w:r>
-      <w:r>
-        <w:rPr>
-          <w:rStyle w:val="transcription"/>
-        </w:rPr>
-        <w:t>неправельный</w:t>
-      </w:r>
-    </w:p>
-    <w:p>
-      <w:pPr>
-        <w:spacing w:after="0"/>
-        <w:rPr>
-          <w:rStyle w:val="transcription"/>
-        </w:rPr>
-      </w:pPr>
-    </w:p>
-    <w:p>
-      <w:pPr>
-        <w:spacing w:after="0"/>
-        <w:rPr>
-          <w:rStyle w:val="transcription"/>
-          <w:lang w:val="en-US"/>
-        </w:rPr>
-      </w:pPr>
-      <w:r>
-        <w:rPr>
-          <w:rStyle w:val="transcription"/>
-          <w:lang w:val="en-US"/>
-        </w:rPr>
-        <w:t>Frontier</w:t>
-      </w:r>
-    </w:p>
-    <w:p>
-      <w:pPr>
-        <w:spacing w:after="0"/>
-        <w:rPr>
-          <w:rStyle w:val="transcription"/>
-        </w:rPr>
-      </w:pPr>
-      <w:r>
-        <w:rPr>
-          <w:rStyle w:val="transcription"/>
-        </w:rPr>
-        <w:t>Граница, рубеж, пограничная полоса, осваиваемая территория, новые возможности</w:t>
-      </w:r>
-    </w:p>
-    <w:p>
-      <w:pPr>
-        <w:spacing w:after="0"/>
-        <w:rPr>
-          <w:rStyle w:val="transcription"/>
-        </w:rPr>
-      </w:pPr>
-    </w:p>
-    <w:p>
-      <w:pPr>
-        <w:spacing w:after="0"/>
-        <w:rPr>
-          <w:rStyle w:val="transcription"/>
-        </w:rPr>
-      </w:pPr>
-      <w:r>
-        <w:rPr>
-          <w:rStyle w:val="transcription"/>
-          <w:lang w:val="en-US"/>
-        </w:rPr>
-        <w:t>Assertion</w:t>
-      </w:r>
-      <w:r>
-        <w:rPr>
-          <w:rStyle w:val="transcription"/>
-        </w:rPr>
-        <w:t xml:space="preserve"> |əˈsɜːrʃn|</w:t>
-      </w:r>
-    </w:p>
-    <w:p>
-      <w:pPr>
-        <w:spacing w:after="0"/>
-        <w:rPr>
-          <w:lang w:val="en-US"/>
-        </w:rPr>
-      </w:pPr>
-      <w:r>
-        <w:rPr>
-          <w:rStyle w:val="transcription"/>
-        </w:rPr>
-        <w:t>Утверждение, заявление, притязание, уверенность в себе</w:t>
-      </w:r>
-      <w:r>
-        <w:t>, оператор контроля</w:t>
-      </w:r>
-    </w:p>
-    <w:p>
-      <w:pPr>
-        <w:spacing w:after="0"/>
-        <w:rPr>
-          <w:lang w:val="en-US"/>
-        </w:rPr>
-      </w:pPr>
-    </w:p>
-    <w:p>
-      <w:pPr>
-        <w:spacing w:after="0"/>
-        <w:rPr>
-          <w:rStyle w:val="transcription"/>
-          <w:lang w:val="en-US"/>
-        </w:rPr>
-      </w:pPr>
-      <w:r>
-        <w:rPr>
-          <w:lang w:val="en-US"/>
-        </w:rPr>
-        <w:t xml:space="preserve">Annoy </w:t>
-      </w:r>
-      <w:r>
-        <w:rPr>
-          <w:i/>
-          <w:iCs/>
-        </w:rPr>
-        <w:t> </w:t>
-      </w:r>
-      <w:r>
-        <w:t xml:space="preserve"> </w:t>
-      </w:r>
-      <w:r>
-        <w:rPr>
-          <w:rStyle w:val="transcription"/>
-        </w:rPr>
-        <w:t>|əˈnɔɪ|</w:t>
-      </w:r>
-    </w:p>
-    <w:p>
-      <w:pPr>
-        <w:spacing w:after="0"/>
-        <w:rPr>
-          <w:rStyle w:val="transcription"/>
-          <w:lang w:val="en-US"/>
-        </w:rPr>
-      </w:pPr>
-      <w:r>
-        <w:rPr>
-          <w:rStyle w:val="transcription"/>
-        </w:rPr>
-        <w:t>Раздражать, докучать, надоедать, наскучивать</w:t>
-      </w:r>
-    </w:p>
-    <w:p>
-      <w:pPr>
-        <w:spacing w:after="0"/>
-        <w:rPr>
-          <w:rStyle w:val="transcription"/>
-          <w:lang w:val="en-US"/>
-        </w:rPr>
-      </w:pPr>
-    </w:p>
-    <w:p>
-      <w:pPr>
-        <w:spacing w:after="0"/>
-        <w:rPr>
-          <w:rStyle w:val="transcription"/>
-        </w:rPr>
-      </w:pPr>
-      <w:r>
-        <w:rPr>
-          <w:rStyle w:val="transcription"/>
-          <w:lang w:val="en-US"/>
-        </w:rPr>
-        <w:t>Narrow</w:t>
-      </w:r>
-      <w:r>
-        <w:rPr>
-          <w:rStyle w:val="transcription"/>
-        </w:rPr>
-        <w:t xml:space="preserve"> |ˈnærəʊ|</w:t>
-      </w:r>
-    </w:p>
-    <w:p>
-      <w:pPr>
-        <w:spacing w:after="0"/>
-      </w:pPr>
-      <w:r>
-        <w:rPr>
-          <w:rStyle w:val="transcription"/>
-        </w:rPr>
-        <w:t>Узкий, небольшой, суживать, теснить</w:t>
-      </w:r>
     </w:p>
     <w:sectPr>
       <w:pgSz w:w="11906" w:h="16838"/>

</xml_diff>

<commit_message>
English. The seventeenth commit
</commit_message>
<xml_diff>
--- a/English/For learning.docx
+++ b/English/For learning.docx
@@ -7,11 +7,15 @@
         <w:spacing w:after="0"/>
         <w:rPr>
           <w:rStyle w:val="transcription"/>
-          <w:lang w:val="en-US"/>
-        </w:rPr>
-      </w:pPr>
-      <w:r>
-        <w:rPr>
+          <w:sz w:val="20"/>
+          <w:szCs w:val="20"/>
+          <w:lang w:val="en-US"/>
+        </w:rPr>
+      </w:pPr>
+      <w:r>
+        <w:rPr>
+          <w:sz w:val="20"/>
+          <w:szCs w:val="20"/>
           <w:lang w:val="en-US"/>
         </w:rPr>
         <w:t xml:space="preserve">Intimidate </w:t>
@@ -19,6 +23,8 @@
       <w:r>
         <w:rPr>
           <w:rStyle w:val="transcription"/>
+          <w:sz w:val="20"/>
+          <w:szCs w:val="20"/>
         </w:rPr>
         <w:t>|ɪnˈtɪmɪdeɪt|</w:t>
       </w:r>
@@ -26,25 +32,41 @@
     <w:p>
       <w:pPr>
         <w:spacing w:after="0"/>
-      </w:pPr>
-      <w:r>
+        <w:rPr>
+          <w:sz w:val="20"/>
+          <w:szCs w:val="20"/>
+        </w:rPr>
+      </w:pPr>
+      <w:r>
+        <w:rPr>
+          <w:sz w:val="20"/>
+          <w:szCs w:val="20"/>
+        </w:rPr>
         <w:t>Запугивать, устрашать</w:t>
       </w:r>
     </w:p>
     <w:p>
       <w:pPr>
         <w:spacing w:after="0"/>
-      </w:pPr>
-    </w:p>
-    <w:p>
-      <w:pPr>
-        <w:spacing w:after="0"/>
-        <w:rPr>
-          <w:lang w:val="en-US"/>
-        </w:rPr>
-      </w:pPr>
-      <w:r>
-        <w:rPr>
+        <w:rPr>
+          <w:sz w:val="20"/>
+          <w:szCs w:val="20"/>
+        </w:rPr>
+      </w:pPr>
+    </w:p>
+    <w:p>
+      <w:pPr>
+        <w:spacing w:after="0"/>
+        <w:rPr>
+          <w:sz w:val="20"/>
+          <w:szCs w:val="20"/>
+          <w:lang w:val="en-US"/>
+        </w:rPr>
+      </w:pPr>
+      <w:r>
+        <w:rPr>
+          <w:sz w:val="20"/>
+          <w:szCs w:val="20"/>
           <w:lang w:val="en-US"/>
         </w:rPr>
         <w:t xml:space="preserve">Poise </w:t>
@@ -52,36 +74,58 @@
       <w:r>
         <w:rPr>
           <w:rStyle w:val="transcription"/>
+          <w:sz w:val="20"/>
+          <w:szCs w:val="20"/>
         </w:rPr>
         <w:t>|pɔɪz|</w:t>
       </w:r>
       <w:r>
+        <w:rPr>
+          <w:sz w:val="20"/>
+          <w:szCs w:val="20"/>
+        </w:rPr>
         <w:t xml:space="preserve">  </w:t>
       </w:r>
     </w:p>
     <w:p>
       <w:pPr>
         <w:spacing w:after="0"/>
-      </w:pPr>
-      <w:r>
+        <w:rPr>
+          <w:sz w:val="20"/>
+          <w:szCs w:val="20"/>
+        </w:rPr>
+      </w:pPr>
+      <w:r>
+        <w:rPr>
+          <w:sz w:val="20"/>
+          <w:szCs w:val="20"/>
+        </w:rPr>
         <w:t>Равновесие , уравновешенность балансировать, удерживать в равновесии</w:t>
       </w:r>
     </w:p>
     <w:p>
       <w:pPr>
         <w:spacing w:after="0"/>
-      </w:pPr>
-    </w:p>
-    <w:p>
-      <w:pPr>
-        <w:spacing w:after="0"/>
-        <w:rPr>
-          <w:rStyle w:val="transcription"/>
-          <w:lang w:val="en-US"/>
-        </w:rPr>
-      </w:pPr>
-      <w:r>
-        <w:rPr>
+        <w:rPr>
+          <w:sz w:val="20"/>
+          <w:szCs w:val="20"/>
+        </w:rPr>
+      </w:pPr>
+    </w:p>
+    <w:p>
+      <w:pPr>
+        <w:spacing w:after="0"/>
+        <w:rPr>
+          <w:rStyle w:val="transcription"/>
+          <w:sz w:val="20"/>
+          <w:szCs w:val="20"/>
+          <w:lang w:val="en-US"/>
+        </w:rPr>
+      </w:pPr>
+      <w:r>
+        <w:rPr>
+          <w:sz w:val="20"/>
+          <w:szCs w:val="20"/>
           <w:lang w:val="en-US"/>
         </w:rPr>
         <w:t xml:space="preserve">Malicious </w:t>
@@ -89,6 +133,8 @@
       <w:r>
         <w:rPr>
           <w:rStyle w:val="transcription"/>
+          <w:sz w:val="20"/>
+          <w:szCs w:val="20"/>
         </w:rPr>
         <w:t>|məˈlɪʃəs|</w:t>
       </w:r>
@@ -97,10 +143,16 @@
       <w:pPr>
         <w:spacing w:after="0"/>
         <w:rPr>
-          <w:lang w:val="en-US"/>
-        </w:rPr>
-      </w:pPr>
-      <w:r>
+          <w:sz w:val="20"/>
+          <w:szCs w:val="20"/>
+          <w:lang w:val="en-US"/>
+        </w:rPr>
+      </w:pPr>
+      <w:r>
+        <w:rPr>
+          <w:sz w:val="20"/>
+          <w:szCs w:val="20"/>
+        </w:rPr>
         <w:t>злонамеренный, злобный, ехидный, умышленный</w:t>
       </w:r>
     </w:p>
@@ -108,53 +160,69 @@
       <w:pPr>
         <w:spacing w:after="0"/>
         <w:rPr>
-          <w:lang w:val="en-US"/>
-        </w:rPr>
-      </w:pPr>
-    </w:p>
-    <w:p>
-      <w:pPr>
-        <w:spacing w:after="0"/>
-        <w:rPr>
-          <w:lang w:val="en-US"/>
-        </w:rPr>
-      </w:pPr>
-      <w:r>
-        <w:rPr>
-          <w:lang w:val="en-US"/>
-        </w:rPr>
-        <w:t xml:space="preserve">Scrape </w:t>
-      </w:r>
-      <w:r>
-        <w:rPr>
-          <w:lang w:val="en-US"/>
-        </w:rPr>
-        <w:t xml:space="preserve"> |skreɪp|</w:t>
-      </w:r>
-    </w:p>
-    <w:p>
-      <w:pPr>
-        <w:spacing w:after="0"/>
-      </w:pPr>
-      <w:r>
+          <w:sz w:val="20"/>
+          <w:szCs w:val="20"/>
+          <w:lang w:val="en-US"/>
+        </w:rPr>
+      </w:pPr>
+    </w:p>
+    <w:p>
+      <w:pPr>
+        <w:spacing w:after="0"/>
+        <w:rPr>
+          <w:sz w:val="20"/>
+          <w:szCs w:val="20"/>
+          <w:lang w:val="en-US"/>
+        </w:rPr>
+      </w:pPr>
+      <w:r>
+        <w:rPr>
+          <w:sz w:val="20"/>
+          <w:szCs w:val="20"/>
+          <w:lang w:val="en-US"/>
+        </w:rPr>
+        <w:t>Scrape  |skreɪp|</w:t>
+      </w:r>
+    </w:p>
+    <w:p>
+      <w:pPr>
+        <w:spacing w:after="0"/>
+        <w:rPr>
+          <w:sz w:val="20"/>
+          <w:szCs w:val="20"/>
+        </w:rPr>
+      </w:pPr>
+      <w:r>
+        <w:rPr>
+          <w:sz w:val="20"/>
+          <w:szCs w:val="20"/>
+        </w:rPr>
         <w:t>Царапина, скобление, соскабливание, скрип, царапать, скоблить</w:t>
       </w:r>
     </w:p>
     <w:p>
       <w:pPr>
         <w:spacing w:after="0"/>
-      </w:pPr>
-    </w:p>
-    <w:p>
-      <w:pPr>
-        <w:spacing w:after="0"/>
-        <w:rPr>
-          <w:rStyle w:val="transcription"/>
-          <w:lang w:val="en-US"/>
-        </w:rPr>
-      </w:pPr>
-      <w:r>
-        <w:rPr>
+        <w:rPr>
+          <w:sz w:val="20"/>
+          <w:szCs w:val="20"/>
+        </w:rPr>
+      </w:pPr>
+    </w:p>
+    <w:p>
+      <w:pPr>
+        <w:spacing w:after="0"/>
+        <w:rPr>
+          <w:rStyle w:val="transcription"/>
+          <w:sz w:val="20"/>
+          <w:szCs w:val="20"/>
+          <w:lang w:val="en-US"/>
+        </w:rPr>
+      </w:pPr>
+      <w:r>
+        <w:rPr>
+          <w:sz w:val="20"/>
+          <w:szCs w:val="20"/>
           <w:lang w:val="en-US"/>
         </w:rPr>
         <w:t xml:space="preserve">Erroneous </w:t>
@@ -162,6 +230,8 @@
       <w:r>
         <w:rPr>
           <w:rStyle w:val="transcription"/>
+          <w:sz w:val="20"/>
+          <w:szCs w:val="20"/>
         </w:rPr>
         <w:t>|ɪˈrəʊnɪəs|</w:t>
       </w:r>
@@ -171,17 +241,23 @@
         <w:spacing w:after="0"/>
         <w:rPr>
           <w:rStyle w:val="transcription"/>
-        </w:rPr>
-      </w:pPr>
-      <w:r>
-        <w:rPr>
-          <w:rStyle w:val="transcription"/>
+          <w:sz w:val="20"/>
+          <w:szCs w:val="20"/>
+        </w:rPr>
+      </w:pPr>
+      <w:r>
+        <w:rPr>
+          <w:rStyle w:val="transcription"/>
+          <w:sz w:val="20"/>
+          <w:szCs w:val="20"/>
         </w:rPr>
         <w:t>Ошибочный, ложный,</w:t>
       </w:r>
       <w:r>
         <w:rPr>
           <w:rStyle w:val="transcription"/>
+          <w:sz w:val="20"/>
+          <w:szCs w:val="20"/>
           <w:lang w:val="en-US"/>
         </w:rPr>
         <w:t xml:space="preserve"> </w:t>
@@ -189,6 +265,8 @@
       <w:r>
         <w:rPr>
           <w:rStyle w:val="transcription"/>
+          <w:sz w:val="20"/>
+          <w:szCs w:val="20"/>
         </w:rPr>
         <w:t>неправельный</w:t>
       </w:r>
@@ -198,20 +276,26 @@
         <w:spacing w:after="0"/>
         <w:rPr>
           <w:rStyle w:val="transcription"/>
-        </w:rPr>
-      </w:pPr>
-    </w:p>
-    <w:p>
-      <w:pPr>
-        <w:spacing w:after="0"/>
-        <w:rPr>
-          <w:rStyle w:val="transcription"/>
-          <w:lang w:val="en-US"/>
-        </w:rPr>
-      </w:pPr>
-      <w:r>
-        <w:rPr>
-          <w:rStyle w:val="transcription"/>
+          <w:sz w:val="20"/>
+          <w:szCs w:val="20"/>
+        </w:rPr>
+      </w:pPr>
+    </w:p>
+    <w:p>
+      <w:pPr>
+        <w:spacing w:after="0"/>
+        <w:rPr>
+          <w:rStyle w:val="transcription"/>
+          <w:sz w:val="20"/>
+          <w:szCs w:val="20"/>
+          <w:lang w:val="en-US"/>
+        </w:rPr>
+      </w:pPr>
+      <w:r>
+        <w:rPr>
+          <w:rStyle w:val="transcription"/>
+          <w:sz w:val="20"/>
+          <w:szCs w:val="20"/>
           <w:lang w:val="en-US"/>
         </w:rPr>
         <w:t>Frontier</w:t>
@@ -222,11 +306,15 @@
         <w:spacing w:after="0"/>
         <w:rPr>
           <w:rStyle w:val="transcription"/>
-        </w:rPr>
-      </w:pPr>
-      <w:r>
-        <w:rPr>
-          <w:rStyle w:val="transcription"/>
+          <w:sz w:val="20"/>
+          <w:szCs w:val="20"/>
+        </w:rPr>
+      </w:pPr>
+      <w:r>
+        <w:rPr>
+          <w:rStyle w:val="transcription"/>
+          <w:sz w:val="20"/>
+          <w:szCs w:val="20"/>
         </w:rPr>
         <w:t>Граница, рубеж, пограничная полоса, осваиваемая территория, новые возможности</w:t>
       </w:r>
@@ -236,19 +324,25 @@
         <w:spacing w:after="0"/>
         <w:rPr>
           <w:rStyle w:val="transcription"/>
-        </w:rPr>
-      </w:pPr>
-    </w:p>
-    <w:p>
-      <w:pPr>
-        <w:spacing w:after="0"/>
-        <w:rPr>
-          <w:rStyle w:val="transcription"/>
-        </w:rPr>
-      </w:pPr>
-      <w:r>
-        <w:rPr>
-          <w:rStyle w:val="transcription"/>
+          <w:sz w:val="20"/>
+          <w:szCs w:val="20"/>
+        </w:rPr>
+      </w:pPr>
+    </w:p>
+    <w:p>
+      <w:pPr>
+        <w:spacing w:after="0"/>
+        <w:rPr>
+          <w:rStyle w:val="transcription"/>
+          <w:sz w:val="20"/>
+          <w:szCs w:val="20"/>
+        </w:rPr>
+      </w:pPr>
+      <w:r>
+        <w:rPr>
+          <w:rStyle w:val="transcription"/>
+          <w:sz w:val="20"/>
+          <w:szCs w:val="20"/>
           <w:lang w:val="en-US"/>
         </w:rPr>
         <w:t>Assertion</w:t>
@@ -256,6 +350,8 @@
       <w:r>
         <w:rPr>
           <w:rStyle w:val="transcription"/>
+          <w:sz w:val="20"/>
+          <w:szCs w:val="20"/>
         </w:rPr>
         <w:t xml:space="preserve"> |əˈsɜːrʃn|</w:t>
       </w:r>
@@ -264,16 +360,24 @@
       <w:pPr>
         <w:spacing w:after="0"/>
         <w:rPr>
-          <w:lang w:val="en-US"/>
-        </w:rPr>
-      </w:pPr>
-      <w:r>
-        <w:rPr>
-          <w:rStyle w:val="transcription"/>
+          <w:sz w:val="20"/>
+          <w:szCs w:val="20"/>
+          <w:lang w:val="en-US"/>
+        </w:rPr>
+      </w:pPr>
+      <w:r>
+        <w:rPr>
+          <w:rStyle w:val="transcription"/>
+          <w:sz w:val="20"/>
+          <w:szCs w:val="20"/>
         </w:rPr>
         <w:t>Утверждение, заявление, притязание, уверенность в себе</w:t>
       </w:r>
       <w:r>
+        <w:rPr>
+          <w:sz w:val="20"/>
+          <w:szCs w:val="20"/>
+        </w:rPr>
         <w:t>, оператор контроля</w:t>
       </w:r>
     </w:p>
@@ -281,20 +385,26 @@
       <w:pPr>
         <w:spacing w:after="0"/>
         <w:rPr>
-          <w:lang w:val="en-US"/>
-        </w:rPr>
-      </w:pPr>
-    </w:p>
-    <w:p>
-      <w:pPr>
-        <w:spacing w:after="0"/>
-        <w:rPr>
-          <w:rStyle w:val="transcription"/>
-          <w:lang w:val="en-US"/>
-        </w:rPr>
-      </w:pPr>
-      <w:r>
-        <w:rPr>
+          <w:sz w:val="20"/>
+          <w:szCs w:val="20"/>
+          <w:lang w:val="en-US"/>
+        </w:rPr>
+      </w:pPr>
+    </w:p>
+    <w:p>
+      <w:pPr>
+        <w:spacing w:after="0"/>
+        <w:rPr>
+          <w:rStyle w:val="transcription"/>
+          <w:sz w:val="20"/>
+          <w:szCs w:val="20"/>
+          <w:lang w:val="en-US"/>
+        </w:rPr>
+      </w:pPr>
+      <w:r>
+        <w:rPr>
+          <w:sz w:val="20"/>
+          <w:szCs w:val="20"/>
           <w:lang w:val="en-US"/>
         </w:rPr>
         <w:t xml:space="preserve">Annoy </w:t>
@@ -303,15 +413,23 @@
         <w:rPr>
           <w:i/>
           <w:iCs/>
+          <w:sz w:val="20"/>
+          <w:szCs w:val="20"/>
         </w:rPr>
         <w:t> </w:t>
       </w:r>
       <w:r>
+        <w:rPr>
+          <w:sz w:val="20"/>
+          <w:szCs w:val="20"/>
+        </w:rPr>
         <w:t xml:space="preserve"> </w:t>
       </w:r>
       <w:r>
         <w:rPr>
           <w:rStyle w:val="transcription"/>
+          <w:sz w:val="20"/>
+          <w:szCs w:val="20"/>
         </w:rPr>
         <w:t>|əˈnɔɪ|</w:t>
       </w:r>
@@ -321,12 +439,16 @@
         <w:spacing w:after="0"/>
         <w:rPr>
           <w:rStyle w:val="transcription"/>
-          <w:lang w:val="en-US"/>
-        </w:rPr>
-      </w:pPr>
-      <w:r>
-        <w:rPr>
-          <w:rStyle w:val="transcription"/>
+          <w:sz w:val="20"/>
+          <w:szCs w:val="20"/>
+          <w:lang w:val="en-US"/>
+        </w:rPr>
+      </w:pPr>
+      <w:r>
+        <w:rPr>
+          <w:rStyle w:val="transcription"/>
+          <w:sz w:val="20"/>
+          <w:szCs w:val="20"/>
         </w:rPr>
         <w:t>Раздражать, докучать, надоедать, наскучивать</w:t>
       </w:r>
@@ -336,20 +458,26 @@
         <w:spacing w:after="0"/>
         <w:rPr>
           <w:rStyle w:val="transcription"/>
-          <w:lang w:val="en-US"/>
-        </w:rPr>
-      </w:pPr>
-    </w:p>
-    <w:p>
-      <w:pPr>
-        <w:spacing w:after="0"/>
-        <w:rPr>
-          <w:rStyle w:val="transcription"/>
-        </w:rPr>
-      </w:pPr>
-      <w:r>
-        <w:rPr>
-          <w:rStyle w:val="transcription"/>
+          <w:sz w:val="20"/>
+          <w:szCs w:val="20"/>
+          <w:lang w:val="en-US"/>
+        </w:rPr>
+      </w:pPr>
+    </w:p>
+    <w:p>
+      <w:pPr>
+        <w:spacing w:after="0"/>
+        <w:rPr>
+          <w:rStyle w:val="transcription"/>
+          <w:sz w:val="20"/>
+          <w:szCs w:val="20"/>
+        </w:rPr>
+      </w:pPr>
+      <w:r>
+        <w:rPr>
+          <w:rStyle w:val="transcription"/>
+          <w:sz w:val="20"/>
+          <w:szCs w:val="20"/>
           <w:lang w:val="en-US"/>
         </w:rPr>
         <w:t>Narrow</w:t>
@@ -357,6 +485,8 @@
       <w:r>
         <w:rPr>
           <w:rStyle w:val="transcription"/>
+          <w:sz w:val="20"/>
+          <w:szCs w:val="20"/>
         </w:rPr>
         <w:t xml:space="preserve"> |ˈnærəʊ|</w:t>
       </w:r>
@@ -366,12 +496,16 @@
         <w:spacing w:after="0"/>
         <w:rPr>
           <w:rStyle w:val="transcription"/>
-          <w:lang w:val="en-US"/>
-        </w:rPr>
-      </w:pPr>
-      <w:r>
-        <w:rPr>
-          <w:rStyle w:val="transcription"/>
+          <w:sz w:val="20"/>
+          <w:szCs w:val="20"/>
+          <w:lang w:val="en-US"/>
+        </w:rPr>
+      </w:pPr>
+      <w:r>
+        <w:rPr>
+          <w:rStyle w:val="transcription"/>
+          <w:sz w:val="20"/>
+          <w:szCs w:val="20"/>
         </w:rPr>
         <w:t>Узкий, небольшой, суживать, теснить</w:t>
       </w:r>
@@ -381,20 +515,26 @@
         <w:spacing w:after="0"/>
         <w:rPr>
           <w:rStyle w:val="transcription"/>
-          <w:lang w:val="en-US"/>
-        </w:rPr>
-      </w:pPr>
-    </w:p>
-    <w:p>
-      <w:pPr>
-        <w:spacing w:after="0"/>
-        <w:rPr>
-          <w:rStyle w:val="transcription"/>
-          <w:lang w:val="en-US"/>
-        </w:rPr>
-      </w:pPr>
-      <w:r>
-        <w:rPr>
+          <w:sz w:val="20"/>
+          <w:szCs w:val="20"/>
+          <w:lang w:val="en-US"/>
+        </w:rPr>
+      </w:pPr>
+    </w:p>
+    <w:p>
+      <w:pPr>
+        <w:spacing w:after="0"/>
+        <w:rPr>
+          <w:rStyle w:val="transcription"/>
+          <w:sz w:val="20"/>
+          <w:szCs w:val="20"/>
+          <w:lang w:val="en-US"/>
+        </w:rPr>
+      </w:pPr>
+      <w:r>
+        <w:rPr>
+          <w:sz w:val="20"/>
+          <w:szCs w:val="20"/>
           <w:lang w:val="en-US"/>
         </w:rPr>
         <w:t xml:space="preserve">Miscellaneous </w:t>
@@ -402,6 +542,8 @@
       <w:r>
         <w:rPr>
           <w:rStyle w:val="transcription"/>
+          <w:sz w:val="20"/>
+          <w:szCs w:val="20"/>
         </w:rPr>
         <w:t>|ˌmɪsəˈleɪnɪəs|</w:t>
       </w:r>
@@ -409,19 +551,511 @@
     <w:p>
       <w:pPr>
         <w:spacing w:after="0"/>
-      </w:pPr>
-      <w:r>
-        <w:rPr>
-          <w:rStyle w:val="transcription"/>
+        <w:rPr>
+          <w:rStyle w:val="transcription"/>
+          <w:sz w:val="20"/>
+          <w:szCs w:val="20"/>
+          <w:lang w:val="en-US"/>
+        </w:rPr>
+      </w:pPr>
+      <w:r>
+        <w:rPr>
+          <w:rStyle w:val="transcription"/>
+          <w:sz w:val="20"/>
+          <w:szCs w:val="20"/>
         </w:rPr>
         <w:t>Смешанный, разносторонний, разнообразный</w:t>
+      </w:r>
+    </w:p>
+    <w:p>
+      <w:pPr>
+        <w:spacing w:after="0"/>
+        <w:rPr>
+          <w:rStyle w:val="transcription"/>
+          <w:sz w:val="20"/>
+          <w:szCs w:val="20"/>
+          <w:lang w:val="en-US"/>
+        </w:rPr>
+      </w:pPr>
+    </w:p>
+    <w:p>
+      <w:pPr>
+        <w:spacing w:after="0"/>
+        <w:rPr>
+          <w:rStyle w:val="transcription"/>
+          <w:sz w:val="20"/>
+          <w:szCs w:val="20"/>
+          <w:lang w:val="en-US"/>
+        </w:rPr>
+      </w:pPr>
+      <w:r>
+        <w:rPr>
+          <w:rStyle w:val="transcription"/>
+          <w:sz w:val="20"/>
+          <w:szCs w:val="20"/>
+          <w:lang w:val="en-US"/>
+        </w:rPr>
+        <w:t xml:space="preserve">Denote </w:t>
+      </w:r>
+      <w:r>
+        <w:rPr>
+          <w:rStyle w:val="transcription"/>
+          <w:sz w:val="20"/>
+          <w:szCs w:val="20"/>
+        </w:rPr>
+        <w:t>|dɪˈnəʊt|</w:t>
+      </w:r>
+    </w:p>
+    <w:p>
+      <w:pPr>
+        <w:spacing w:after="0"/>
+        <w:rPr>
+          <w:rStyle w:val="transcription"/>
+          <w:sz w:val="20"/>
+          <w:szCs w:val="20"/>
+        </w:rPr>
+      </w:pPr>
+      <w:r>
+        <w:rPr>
+          <w:rStyle w:val="transcription"/>
+          <w:sz w:val="20"/>
+          <w:szCs w:val="20"/>
+        </w:rPr>
+        <w:t>Обозначать, означать, указывать, выражать</w:t>
+      </w:r>
+    </w:p>
+    <w:p>
+      <w:pPr>
+        <w:spacing w:after="0"/>
+        <w:rPr>
+          <w:rStyle w:val="transcription"/>
+          <w:sz w:val="20"/>
+          <w:szCs w:val="20"/>
+        </w:rPr>
+      </w:pPr>
+    </w:p>
+    <w:p>
+      <w:pPr>
+        <w:spacing w:after="0"/>
+        <w:rPr>
+          <w:rStyle w:val="transcription"/>
+          <w:sz w:val="20"/>
+          <w:szCs w:val="20"/>
+          <w:lang w:val="en-US"/>
+        </w:rPr>
+      </w:pPr>
+      <w:r>
+        <w:rPr>
+          <w:rStyle w:val="transcription"/>
+          <w:sz w:val="20"/>
+          <w:szCs w:val="20"/>
+          <w:lang w:val="en-US"/>
+        </w:rPr>
+        <w:t xml:space="preserve">Encompass </w:t>
+      </w:r>
+      <w:r>
+        <w:rPr>
+          <w:rStyle w:val="transcription"/>
+          <w:sz w:val="20"/>
+          <w:szCs w:val="20"/>
+        </w:rPr>
+        <w:t>|ɪnˈkʌmpəs|</w:t>
+      </w:r>
+    </w:p>
+    <w:p>
+      <w:pPr>
+        <w:spacing w:after="0"/>
+        <w:rPr>
+          <w:rStyle w:val="transcription"/>
+          <w:sz w:val="20"/>
+          <w:szCs w:val="20"/>
+        </w:rPr>
+      </w:pPr>
+      <w:r>
+        <w:rPr>
+          <w:rStyle w:val="transcription"/>
+          <w:sz w:val="20"/>
+          <w:szCs w:val="20"/>
+        </w:rPr>
+        <w:t>Заключать в себе, окружать</w:t>
+      </w:r>
+      <w:r>
+        <w:rPr>
+          <w:rStyle w:val="transcription"/>
+          <w:sz w:val="20"/>
+          <w:szCs w:val="20"/>
+          <w:lang w:val="en-US"/>
+        </w:rPr>
+        <w:t>,</w:t>
       </w:r>
       <w:bookmarkStart w:id="0" w:name="_GoBack"/>
       <w:bookmarkEnd w:id="0"/>
+      <w:r>
+        <w:rPr>
+          <w:rStyle w:val="transcription"/>
+          <w:sz w:val="20"/>
+          <w:szCs w:val="20"/>
+        </w:rPr>
+        <w:t xml:space="preserve"> обносить стеной</w:t>
+      </w:r>
+    </w:p>
+    <w:p>
+      <w:pPr>
+        <w:spacing w:after="0"/>
+        <w:rPr>
+          <w:rStyle w:val="transcription"/>
+          <w:sz w:val="20"/>
+          <w:szCs w:val="20"/>
+        </w:rPr>
+      </w:pPr>
+    </w:p>
+    <w:p>
+      <w:pPr>
+        <w:spacing w:after="0"/>
+        <w:rPr>
+          <w:rStyle w:val="transcription"/>
+          <w:sz w:val="20"/>
+          <w:szCs w:val="20"/>
+          <w:lang w:val="en-US"/>
+        </w:rPr>
+      </w:pPr>
+      <w:r>
+        <w:rPr>
+          <w:rStyle w:val="transcription"/>
+          <w:sz w:val="20"/>
+          <w:szCs w:val="20"/>
+          <w:lang w:val="en-US"/>
+        </w:rPr>
+        <w:t>Squiggly</w:t>
+      </w:r>
+    </w:p>
+    <w:p>
+      <w:pPr>
+        <w:spacing w:after="0"/>
+        <w:rPr>
+          <w:rStyle w:val="transcription"/>
+          <w:sz w:val="20"/>
+          <w:szCs w:val="20"/>
+        </w:rPr>
+      </w:pPr>
+      <w:r>
+        <w:rPr>
+          <w:rStyle w:val="transcription"/>
+          <w:sz w:val="20"/>
+          <w:szCs w:val="20"/>
+        </w:rPr>
+        <w:t>Волнистый, волнообразный, изогнутый</w:t>
+      </w:r>
+    </w:p>
+    <w:p>
+      <w:pPr>
+        <w:spacing w:after="0"/>
+        <w:rPr>
+          <w:rStyle w:val="transcription"/>
+          <w:sz w:val="20"/>
+          <w:szCs w:val="20"/>
+        </w:rPr>
+      </w:pPr>
+    </w:p>
+    <w:p>
+      <w:pPr>
+        <w:spacing w:after="0"/>
+        <w:rPr>
+          <w:rStyle w:val="transcription"/>
+          <w:sz w:val="20"/>
+          <w:szCs w:val="20"/>
+          <w:lang w:val="en-US"/>
+        </w:rPr>
+      </w:pPr>
+      <w:r>
+        <w:rPr>
+          <w:rStyle w:val="transcription"/>
+          <w:sz w:val="20"/>
+          <w:szCs w:val="20"/>
+          <w:lang w:val="en-US"/>
+        </w:rPr>
+        <w:t xml:space="preserve">Bulb </w:t>
+      </w:r>
+      <w:r>
+        <w:rPr>
+          <w:rStyle w:val="transcription"/>
+          <w:sz w:val="20"/>
+          <w:szCs w:val="20"/>
+        </w:rPr>
+        <w:t>|bʌlb|</w:t>
+      </w:r>
+    </w:p>
+    <w:p>
+      <w:pPr>
+        <w:spacing w:after="0"/>
+        <w:rPr>
+          <w:rStyle w:val="transcription"/>
+          <w:sz w:val="20"/>
+          <w:szCs w:val="20"/>
+        </w:rPr>
+      </w:pPr>
+      <w:r>
+        <w:rPr>
+          <w:rStyle w:val="transcription"/>
+          <w:sz w:val="20"/>
+          <w:szCs w:val="20"/>
+        </w:rPr>
+        <w:t>Лампочка, колба, шарик, выпирать</w:t>
+      </w:r>
+    </w:p>
+    <w:p>
+      <w:pPr>
+        <w:spacing w:after="0"/>
+        <w:rPr>
+          <w:rStyle w:val="transcription"/>
+          <w:sz w:val="20"/>
+          <w:szCs w:val="20"/>
+        </w:rPr>
+      </w:pPr>
+    </w:p>
+    <w:p>
+      <w:pPr>
+        <w:spacing w:after="0"/>
+        <w:rPr>
+          <w:rStyle w:val="transcription"/>
+          <w:sz w:val="20"/>
+          <w:szCs w:val="20"/>
+          <w:lang w:val="en-US"/>
+        </w:rPr>
+      </w:pPr>
+      <w:r>
+        <w:rPr>
+          <w:rStyle w:val="transcription"/>
+          <w:sz w:val="20"/>
+          <w:szCs w:val="20"/>
+          <w:lang w:val="en-US"/>
+        </w:rPr>
+        <w:t xml:space="preserve">Prompt </w:t>
+      </w:r>
+      <w:r>
+        <w:rPr>
+          <w:rStyle w:val="transcription"/>
+          <w:sz w:val="20"/>
+          <w:szCs w:val="20"/>
+        </w:rPr>
+        <w:t>|prɑːmpt|</w:t>
+      </w:r>
+    </w:p>
+    <w:p>
+      <w:pPr>
+        <w:spacing w:after="0"/>
+        <w:rPr>
+          <w:rStyle w:val="transcription"/>
+          <w:sz w:val="20"/>
+          <w:szCs w:val="20"/>
+          <w:lang w:val="en-US"/>
+        </w:rPr>
+      </w:pPr>
+      <w:r>
+        <w:rPr>
+          <w:rStyle w:val="transcription"/>
+          <w:sz w:val="20"/>
+          <w:szCs w:val="20"/>
+        </w:rPr>
+        <w:t>Быстрый, проворный, побуждать, толкать, подсказывать, быстро, точно, ровно</w:t>
+      </w:r>
+    </w:p>
+    <w:p>
+      <w:pPr>
+        <w:spacing w:after="0"/>
+        <w:rPr>
+          <w:rStyle w:val="transcription"/>
+          <w:sz w:val="20"/>
+          <w:szCs w:val="20"/>
+          <w:lang w:val="en-US"/>
+        </w:rPr>
+      </w:pPr>
+    </w:p>
+    <w:p>
+      <w:pPr>
+        <w:spacing w:after="0"/>
+        <w:rPr>
+          <w:rStyle w:val="transcription"/>
+          <w:sz w:val="20"/>
+          <w:szCs w:val="20"/>
+          <w:lang w:val="en-US"/>
+        </w:rPr>
+      </w:pPr>
+      <w:r>
+        <w:rPr>
+          <w:sz w:val="20"/>
+          <w:szCs w:val="20"/>
+          <w:lang w:val="en-US"/>
+        </w:rPr>
+        <w:t xml:space="preserve">Detour </w:t>
+      </w:r>
+      <w:r>
+        <w:rPr>
+          <w:rStyle w:val="transcription"/>
+          <w:sz w:val="20"/>
+          <w:szCs w:val="20"/>
+        </w:rPr>
+        <w:t>|ˈdiːtʊr|</w:t>
+      </w:r>
+    </w:p>
+    <w:p>
+      <w:pPr>
+        <w:spacing w:after="0"/>
+        <w:rPr>
+          <w:rStyle w:val="transcription"/>
+          <w:sz w:val="20"/>
+          <w:szCs w:val="20"/>
+          <w:lang w:val="en-US"/>
+        </w:rPr>
+      </w:pPr>
+      <w:r>
+        <w:rPr>
+          <w:rStyle w:val="transcription"/>
+          <w:sz w:val="20"/>
+          <w:szCs w:val="20"/>
+        </w:rPr>
+        <w:t>Объезд, обход, окольный путь</w:t>
+      </w:r>
+    </w:p>
+    <w:p>
+      <w:pPr>
+        <w:spacing w:after="0"/>
+        <w:rPr>
+          <w:sz w:val="20"/>
+          <w:szCs w:val="20"/>
+          <w:lang w:val="en-US"/>
+        </w:rPr>
+      </w:pPr>
+    </w:p>
+    <w:p>
+      <w:pPr>
+        <w:spacing w:after="0"/>
+        <w:rPr>
+          <w:rStyle w:val="transcription"/>
+          <w:lang w:val="en-US"/>
+        </w:rPr>
+      </w:pPr>
+      <w:r>
+        <w:rPr>
+          <w:lang w:val="en-US"/>
+        </w:rPr>
+        <w:t xml:space="preserve">Exceed </w:t>
+      </w:r>
+      <w:r>
+        <w:rPr>
+          <w:rStyle w:val="transcription"/>
+        </w:rPr>
+        <w:t>|ɪkˈsiːd|</w:t>
+      </w:r>
+    </w:p>
+    <w:p>
+      <w:pPr>
+        <w:spacing w:after="0"/>
+        <w:rPr>
+          <w:rStyle w:val="transcription"/>
+        </w:rPr>
+      </w:pPr>
+      <w:r>
+        <w:rPr>
+          <w:rStyle w:val="transcription"/>
+        </w:rPr>
+        <w:t>Превышать, превосходить, быть больше</w:t>
+      </w:r>
+    </w:p>
+    <w:p>
+      <w:pPr>
+        <w:spacing w:after="0"/>
+        <w:rPr>
+          <w:rStyle w:val="transcription"/>
+        </w:rPr>
+      </w:pPr>
+    </w:p>
+    <w:p>
+      <w:pPr>
+        <w:spacing w:after="0"/>
+        <w:rPr>
+          <w:rStyle w:val="transcription"/>
+          <w:lang w:val="en-US"/>
+        </w:rPr>
+      </w:pPr>
+      <w:r>
+        <w:rPr>
+          <w:rStyle w:val="transcription"/>
+          <w:lang w:val="en-US"/>
+        </w:rPr>
+        <w:t xml:space="preserve">Rid </w:t>
+      </w:r>
+      <w:r>
+        <w:rPr>
+          <w:rStyle w:val="transcription"/>
+        </w:rPr>
+        <w:t>|rɪd|</w:t>
+      </w:r>
+    </w:p>
+    <w:p>
+      <w:pPr>
+        <w:spacing w:after="0"/>
+        <w:rPr>
+          <w:rStyle w:val="transcription"/>
+        </w:rPr>
+      </w:pPr>
+      <w:r>
+        <w:rPr>
+          <w:rStyle w:val="transcription"/>
+        </w:rPr>
+        <w:t>Избавлять, освобождать</w:t>
+      </w:r>
+    </w:p>
+    <w:p>
+      <w:pPr>
+        <w:spacing w:after="0"/>
+        <w:rPr>
+          <w:sz w:val="20"/>
+          <w:szCs w:val="20"/>
+        </w:rPr>
+      </w:pPr>
+    </w:p>
+    <w:p>
+      <w:pPr>
+        <w:spacing w:after="0"/>
+        <w:rPr>
+          <w:rStyle w:val="transcription"/>
+          <w:lang w:val="en-US"/>
+        </w:rPr>
+      </w:pPr>
+      <w:r>
+        <w:rPr>
+          <w:sz w:val="20"/>
+          <w:szCs w:val="20"/>
+          <w:lang w:val="en-US"/>
+        </w:rPr>
+        <w:t xml:space="preserve">Omit </w:t>
+      </w:r>
+      <w:r>
+        <w:rPr>
+          <w:rStyle w:val="transcription"/>
+        </w:rPr>
+        <w:t>|əˈmɪt|</w:t>
+      </w:r>
+    </w:p>
+    <w:p>
+      <w:pPr>
+        <w:spacing w:after="0"/>
+        <w:rPr>
+          <w:sz w:val="20"/>
+          <w:szCs w:val="20"/>
+        </w:rPr>
+      </w:pPr>
+      <w:r>
+        <w:rPr>
+          <w:rStyle w:val="transcription"/>
+        </w:rPr>
+        <w:t>Пропускать, не включать, пренебрегать, упускать</w:t>
+      </w:r>
     </w:p>
     <w:sectPr>
       <w:pgSz w:w="11906" w:h="16838"/>
-      <w:pgMar w:top="1134" w:right="850" w:bottom="1134" w:left="567" w:header="708" w:footer="708" w:gutter="0"/>
+      <w:pgMar w:top="284" w:right="850" w:bottom="284" w:left="567" w:header="708" w:footer="708" w:gutter="0"/>
       <w:cols w:space="708"/>
       <w:docGrid w:linePitch="360"/>
     </w:sectPr>

</xml_diff>

<commit_message>
English. The twentieth commit
</commit_message>
<xml_diff>
--- a/English/For learning.docx
+++ b/English/For learning.docx
@@ -688,370 +688,426 @@
         </w:rPr>
         <w:t>,</w:t>
       </w:r>
+      <w:r>
+        <w:rPr>
+          <w:rStyle w:val="transcription"/>
+          <w:sz w:val="20"/>
+          <w:szCs w:val="20"/>
+        </w:rPr>
+        <w:t xml:space="preserve"> обносить стеной</w:t>
+      </w:r>
+    </w:p>
+    <w:p>
+      <w:pPr>
+        <w:spacing w:after="0"/>
+        <w:rPr>
+          <w:rStyle w:val="transcription"/>
+          <w:sz w:val="20"/>
+          <w:szCs w:val="20"/>
+        </w:rPr>
+      </w:pPr>
+    </w:p>
+    <w:p>
+      <w:pPr>
+        <w:spacing w:after="0"/>
+        <w:rPr>
+          <w:rStyle w:val="transcription"/>
+          <w:sz w:val="20"/>
+          <w:szCs w:val="20"/>
+          <w:lang w:val="en-US"/>
+        </w:rPr>
+      </w:pPr>
+      <w:r>
+        <w:rPr>
+          <w:rStyle w:val="transcription"/>
+          <w:sz w:val="20"/>
+          <w:szCs w:val="20"/>
+          <w:lang w:val="en-US"/>
+        </w:rPr>
+        <w:t>Squiggly</w:t>
+      </w:r>
+    </w:p>
+    <w:p>
+      <w:pPr>
+        <w:spacing w:after="0"/>
+        <w:rPr>
+          <w:rStyle w:val="transcription"/>
+          <w:sz w:val="20"/>
+          <w:szCs w:val="20"/>
+        </w:rPr>
+      </w:pPr>
+      <w:r>
+        <w:rPr>
+          <w:rStyle w:val="transcription"/>
+          <w:sz w:val="20"/>
+          <w:szCs w:val="20"/>
+        </w:rPr>
+        <w:t>Волнистый, волнообразный, изогнутый</w:t>
+      </w:r>
+    </w:p>
+    <w:p>
+      <w:pPr>
+        <w:spacing w:after="0"/>
+        <w:rPr>
+          <w:rStyle w:val="transcription"/>
+          <w:sz w:val="20"/>
+          <w:szCs w:val="20"/>
+        </w:rPr>
+      </w:pPr>
+    </w:p>
+    <w:p>
+      <w:pPr>
+        <w:spacing w:after="0"/>
+        <w:rPr>
+          <w:rStyle w:val="transcription"/>
+          <w:sz w:val="20"/>
+          <w:szCs w:val="20"/>
+          <w:lang w:val="en-US"/>
+        </w:rPr>
+      </w:pPr>
+      <w:r>
+        <w:rPr>
+          <w:rStyle w:val="transcription"/>
+          <w:sz w:val="20"/>
+          <w:szCs w:val="20"/>
+          <w:lang w:val="en-US"/>
+        </w:rPr>
+        <w:t xml:space="preserve">Bulb </w:t>
+      </w:r>
+      <w:r>
+        <w:rPr>
+          <w:rStyle w:val="transcription"/>
+          <w:sz w:val="20"/>
+          <w:szCs w:val="20"/>
+        </w:rPr>
+        <w:t>|bʌlb|</w:t>
+      </w:r>
+    </w:p>
+    <w:p>
+      <w:pPr>
+        <w:spacing w:after="0"/>
+        <w:rPr>
+          <w:rStyle w:val="transcription"/>
+          <w:sz w:val="20"/>
+          <w:szCs w:val="20"/>
+        </w:rPr>
+      </w:pPr>
+      <w:r>
+        <w:rPr>
+          <w:rStyle w:val="transcription"/>
+          <w:sz w:val="20"/>
+          <w:szCs w:val="20"/>
+        </w:rPr>
+        <w:t>Лампочка, колба, шарик, выпирать</w:t>
+      </w:r>
+    </w:p>
+    <w:p>
+      <w:pPr>
+        <w:spacing w:after="0"/>
+        <w:rPr>
+          <w:rStyle w:val="transcription"/>
+          <w:sz w:val="20"/>
+          <w:szCs w:val="20"/>
+        </w:rPr>
+      </w:pPr>
+    </w:p>
+    <w:p>
+      <w:pPr>
+        <w:spacing w:after="0"/>
+        <w:rPr>
+          <w:rStyle w:val="transcription"/>
+          <w:sz w:val="20"/>
+          <w:szCs w:val="20"/>
+          <w:lang w:val="en-US"/>
+        </w:rPr>
+      </w:pPr>
+      <w:r>
+        <w:rPr>
+          <w:rStyle w:val="transcription"/>
+          <w:sz w:val="20"/>
+          <w:szCs w:val="20"/>
+          <w:lang w:val="en-US"/>
+        </w:rPr>
+        <w:t xml:space="preserve">Prompt </w:t>
+      </w:r>
+      <w:r>
+        <w:rPr>
+          <w:rStyle w:val="transcription"/>
+          <w:sz w:val="20"/>
+          <w:szCs w:val="20"/>
+        </w:rPr>
+        <w:t>|prɑːmpt|</w:t>
+      </w:r>
+    </w:p>
+    <w:p>
+      <w:pPr>
+        <w:spacing w:after="0"/>
+        <w:rPr>
+          <w:rStyle w:val="transcription"/>
+          <w:sz w:val="20"/>
+          <w:szCs w:val="20"/>
+          <w:lang w:val="en-US"/>
+        </w:rPr>
+      </w:pPr>
+      <w:r>
+        <w:rPr>
+          <w:rStyle w:val="transcription"/>
+          <w:sz w:val="20"/>
+          <w:szCs w:val="20"/>
+        </w:rPr>
+        <w:t>Быстрый, проворный, побуждать, толкать, подсказывать, быстро, точно, ровно</w:t>
+      </w:r>
+    </w:p>
+    <w:p>
+      <w:pPr>
+        <w:spacing w:after="0"/>
+        <w:rPr>
+          <w:rStyle w:val="transcription"/>
+          <w:sz w:val="20"/>
+          <w:szCs w:val="20"/>
+          <w:lang w:val="en-US"/>
+        </w:rPr>
+      </w:pPr>
+    </w:p>
+    <w:p>
+      <w:pPr>
+        <w:spacing w:after="0"/>
+        <w:rPr>
+          <w:rStyle w:val="transcription"/>
+          <w:sz w:val="20"/>
+          <w:szCs w:val="20"/>
+          <w:lang w:val="en-US"/>
+        </w:rPr>
+      </w:pPr>
+      <w:r>
+        <w:rPr>
+          <w:sz w:val="20"/>
+          <w:szCs w:val="20"/>
+          <w:lang w:val="en-US"/>
+        </w:rPr>
+        <w:t xml:space="preserve">Detour </w:t>
+      </w:r>
+      <w:r>
+        <w:rPr>
+          <w:rStyle w:val="transcription"/>
+          <w:sz w:val="20"/>
+          <w:szCs w:val="20"/>
+        </w:rPr>
+        <w:t>|ˈdiːtʊr|</w:t>
+      </w:r>
+    </w:p>
+    <w:p>
+      <w:pPr>
+        <w:spacing w:after="0"/>
+        <w:rPr>
+          <w:rStyle w:val="transcription"/>
+          <w:sz w:val="20"/>
+          <w:szCs w:val="20"/>
+          <w:lang w:val="en-US"/>
+        </w:rPr>
+      </w:pPr>
+      <w:r>
+        <w:rPr>
+          <w:rStyle w:val="transcription"/>
+          <w:sz w:val="20"/>
+          <w:szCs w:val="20"/>
+        </w:rPr>
+        <w:t>Объезд, обход, окольный путь</w:t>
+      </w:r>
+    </w:p>
+    <w:p>
+      <w:pPr>
+        <w:spacing w:after="0"/>
+        <w:rPr>
+          <w:sz w:val="20"/>
+          <w:szCs w:val="20"/>
+          <w:lang w:val="en-US"/>
+        </w:rPr>
+      </w:pPr>
+    </w:p>
+    <w:p>
+      <w:pPr>
+        <w:spacing w:after="0"/>
+        <w:rPr>
+          <w:rStyle w:val="transcription"/>
+          <w:lang w:val="en-US"/>
+        </w:rPr>
+      </w:pPr>
+      <w:r>
+        <w:rPr>
+          <w:lang w:val="en-US"/>
+        </w:rPr>
+        <w:t xml:space="preserve">Exceed </w:t>
+      </w:r>
+      <w:r>
+        <w:rPr>
+          <w:rStyle w:val="transcription"/>
+        </w:rPr>
+        <w:t>|ɪkˈsiːd|</w:t>
+      </w:r>
+    </w:p>
+    <w:p>
+      <w:pPr>
+        <w:spacing w:after="0"/>
+        <w:rPr>
+          <w:rStyle w:val="transcription"/>
+        </w:rPr>
+      </w:pPr>
+      <w:r>
+        <w:rPr>
+          <w:rStyle w:val="transcription"/>
+        </w:rPr>
+        <w:t>Превышать, превосходить, быть больше</w:t>
+      </w:r>
+    </w:p>
+    <w:p>
+      <w:pPr>
+        <w:spacing w:after="0"/>
+        <w:rPr>
+          <w:rStyle w:val="transcription"/>
+        </w:rPr>
+      </w:pPr>
+    </w:p>
+    <w:p>
+      <w:pPr>
+        <w:spacing w:after="0"/>
+        <w:rPr>
+          <w:rStyle w:val="transcription"/>
+          <w:lang w:val="en-US"/>
+        </w:rPr>
+      </w:pPr>
+      <w:r>
+        <w:rPr>
+          <w:rStyle w:val="transcription"/>
+          <w:lang w:val="en-US"/>
+        </w:rPr>
+        <w:t xml:space="preserve">Rid </w:t>
+      </w:r>
+      <w:r>
+        <w:rPr>
+          <w:rStyle w:val="transcription"/>
+        </w:rPr>
+        <w:t>|rɪd|</w:t>
+      </w:r>
+    </w:p>
+    <w:p>
+      <w:pPr>
+        <w:spacing w:after="0"/>
+        <w:rPr>
+          <w:rStyle w:val="transcription"/>
+        </w:rPr>
+      </w:pPr>
+      <w:r>
+        <w:rPr>
+          <w:rStyle w:val="transcription"/>
+        </w:rPr>
+        <w:t>Избавлять, освобождать</w:t>
+      </w:r>
+    </w:p>
+    <w:p>
+      <w:pPr>
+        <w:spacing w:after="0"/>
+        <w:rPr>
+          <w:sz w:val="20"/>
+          <w:szCs w:val="20"/>
+        </w:rPr>
+      </w:pPr>
+    </w:p>
+    <w:p>
+      <w:pPr>
+        <w:spacing w:after="0"/>
+        <w:rPr>
+          <w:rStyle w:val="transcription"/>
+          <w:lang w:val="en-US"/>
+        </w:rPr>
+      </w:pPr>
+      <w:r>
+        <w:rPr>
+          <w:sz w:val="20"/>
+          <w:szCs w:val="20"/>
+          <w:lang w:val="en-US"/>
+        </w:rPr>
+        <w:t xml:space="preserve">Omit </w:t>
+      </w:r>
+      <w:r>
+        <w:rPr>
+          <w:rStyle w:val="transcription"/>
+        </w:rPr>
+        <w:t>|əˈmɪt|</w:t>
+      </w:r>
+    </w:p>
+    <w:p>
+      <w:pPr>
+        <w:spacing w:after="0"/>
+        <w:rPr>
+          <w:rStyle w:val="transcription"/>
+          <w:lang w:val="en-US"/>
+        </w:rPr>
+      </w:pPr>
+      <w:r>
+        <w:rPr>
+          <w:rStyle w:val="transcription"/>
+        </w:rPr>
+        <w:t>Пропускать, не включать, пренебрегать, упускать</w:t>
+      </w:r>
+    </w:p>
+    <w:p>
+      <w:pPr>
+        <w:spacing w:after="0"/>
+        <w:rPr>
+          <w:rStyle w:val="transcription"/>
+          <w:lang w:val="en-US"/>
+        </w:rPr>
+      </w:pPr>
+    </w:p>
+    <w:p>
+      <w:pPr>
+        <w:spacing w:after="0"/>
+        <w:rPr>
+          <w:rStyle w:val="transcription"/>
+          <w:lang w:val="en-US"/>
+        </w:rPr>
+      </w:pPr>
+      <w:r>
+        <w:rPr>
+          <w:sz w:val="20"/>
+          <w:szCs w:val="20"/>
+          <w:lang w:val="en-US"/>
+        </w:rPr>
+        <w:lastRenderedPageBreak/>
+        <w:t>Adhere</w:t>
+      </w:r>
+      <w:r>
+        <w:rPr>
+          <w:sz w:val="20"/>
+          <w:szCs w:val="20"/>
+          <w:lang w:val="en-US"/>
+        </w:rPr>
+        <w:t xml:space="preserve"> </w:t>
+      </w:r>
+      <w:r>
+        <w:rPr>
+          <w:rStyle w:val="transcription"/>
+        </w:rPr>
+        <w:t>|ədˈhɪr|</w:t>
+      </w:r>
+    </w:p>
+    <w:p>
+      <w:pPr>
+        <w:spacing w:after="0"/>
+        <w:rPr>
+          <w:sz w:val="20"/>
+          <w:szCs w:val="20"/>
+        </w:rPr>
+      </w:pPr>
+      <w:r>
+        <w:rPr>
+          <w:rStyle w:val="transcription"/>
+        </w:rPr>
+        <w:t>Придерживаться, прилипать, твердо придерживаться</w:t>
+      </w:r>
       <w:bookmarkStart w:id="0" w:name="_GoBack"/>
       <w:bookmarkEnd w:id="0"/>
-      <w:r>
-        <w:rPr>
-          <w:rStyle w:val="transcription"/>
-          <w:sz w:val="20"/>
-          <w:szCs w:val="20"/>
-        </w:rPr>
-        <w:t xml:space="preserve"> обносить стеной</w:t>
-      </w:r>
-    </w:p>
-    <w:p>
-      <w:pPr>
-        <w:spacing w:after="0"/>
-        <w:rPr>
-          <w:rStyle w:val="transcription"/>
-          <w:sz w:val="20"/>
-          <w:szCs w:val="20"/>
-        </w:rPr>
-      </w:pPr>
-    </w:p>
-    <w:p>
-      <w:pPr>
-        <w:spacing w:after="0"/>
-        <w:rPr>
-          <w:rStyle w:val="transcription"/>
-          <w:sz w:val="20"/>
-          <w:szCs w:val="20"/>
-          <w:lang w:val="en-US"/>
-        </w:rPr>
-      </w:pPr>
-      <w:r>
-        <w:rPr>
-          <w:rStyle w:val="transcription"/>
-          <w:sz w:val="20"/>
-          <w:szCs w:val="20"/>
-          <w:lang w:val="en-US"/>
-        </w:rPr>
-        <w:t>Squiggly</w:t>
-      </w:r>
-    </w:p>
-    <w:p>
-      <w:pPr>
-        <w:spacing w:after="0"/>
-        <w:rPr>
-          <w:rStyle w:val="transcription"/>
-          <w:sz w:val="20"/>
-          <w:szCs w:val="20"/>
-        </w:rPr>
-      </w:pPr>
-      <w:r>
-        <w:rPr>
-          <w:rStyle w:val="transcription"/>
-          <w:sz w:val="20"/>
-          <w:szCs w:val="20"/>
-        </w:rPr>
-        <w:t>Волнистый, волнообразный, изогнутый</w:t>
-      </w:r>
-    </w:p>
-    <w:p>
-      <w:pPr>
-        <w:spacing w:after="0"/>
-        <w:rPr>
-          <w:rStyle w:val="transcription"/>
-          <w:sz w:val="20"/>
-          <w:szCs w:val="20"/>
-        </w:rPr>
-      </w:pPr>
-    </w:p>
-    <w:p>
-      <w:pPr>
-        <w:spacing w:after="0"/>
-        <w:rPr>
-          <w:rStyle w:val="transcription"/>
-          <w:sz w:val="20"/>
-          <w:szCs w:val="20"/>
-          <w:lang w:val="en-US"/>
-        </w:rPr>
-      </w:pPr>
-      <w:r>
-        <w:rPr>
-          <w:rStyle w:val="transcription"/>
-          <w:sz w:val="20"/>
-          <w:szCs w:val="20"/>
-          <w:lang w:val="en-US"/>
-        </w:rPr>
-        <w:t xml:space="preserve">Bulb </w:t>
-      </w:r>
-      <w:r>
-        <w:rPr>
-          <w:rStyle w:val="transcription"/>
-          <w:sz w:val="20"/>
-          <w:szCs w:val="20"/>
-        </w:rPr>
-        <w:t>|bʌlb|</w:t>
-      </w:r>
-    </w:p>
-    <w:p>
-      <w:pPr>
-        <w:spacing w:after="0"/>
-        <w:rPr>
-          <w:rStyle w:val="transcription"/>
-          <w:sz w:val="20"/>
-          <w:szCs w:val="20"/>
-        </w:rPr>
-      </w:pPr>
-      <w:r>
-        <w:rPr>
-          <w:rStyle w:val="transcription"/>
-          <w:sz w:val="20"/>
-          <w:szCs w:val="20"/>
-        </w:rPr>
-        <w:t>Лампочка, колба, шарик, выпирать</w:t>
-      </w:r>
-    </w:p>
-    <w:p>
-      <w:pPr>
-        <w:spacing w:after="0"/>
-        <w:rPr>
-          <w:rStyle w:val="transcription"/>
-          <w:sz w:val="20"/>
-          <w:szCs w:val="20"/>
-        </w:rPr>
-      </w:pPr>
-    </w:p>
-    <w:p>
-      <w:pPr>
-        <w:spacing w:after="0"/>
-        <w:rPr>
-          <w:rStyle w:val="transcription"/>
-          <w:sz w:val="20"/>
-          <w:szCs w:val="20"/>
-          <w:lang w:val="en-US"/>
-        </w:rPr>
-      </w:pPr>
-      <w:r>
-        <w:rPr>
-          <w:rStyle w:val="transcription"/>
-          <w:sz w:val="20"/>
-          <w:szCs w:val="20"/>
-          <w:lang w:val="en-US"/>
-        </w:rPr>
-        <w:t xml:space="preserve">Prompt </w:t>
-      </w:r>
-      <w:r>
-        <w:rPr>
-          <w:rStyle w:val="transcription"/>
-          <w:sz w:val="20"/>
-          <w:szCs w:val="20"/>
-        </w:rPr>
-        <w:t>|prɑːmpt|</w:t>
-      </w:r>
-    </w:p>
-    <w:p>
-      <w:pPr>
-        <w:spacing w:after="0"/>
-        <w:rPr>
-          <w:rStyle w:val="transcription"/>
-          <w:sz w:val="20"/>
-          <w:szCs w:val="20"/>
-          <w:lang w:val="en-US"/>
-        </w:rPr>
-      </w:pPr>
-      <w:r>
-        <w:rPr>
-          <w:rStyle w:val="transcription"/>
-          <w:sz w:val="20"/>
-          <w:szCs w:val="20"/>
-        </w:rPr>
-        <w:t>Быстрый, проворный, побуждать, толкать, подсказывать, быстро, точно, ровно</w:t>
-      </w:r>
-    </w:p>
-    <w:p>
-      <w:pPr>
-        <w:spacing w:after="0"/>
-        <w:rPr>
-          <w:rStyle w:val="transcription"/>
-          <w:sz w:val="20"/>
-          <w:szCs w:val="20"/>
-          <w:lang w:val="en-US"/>
-        </w:rPr>
-      </w:pPr>
-    </w:p>
-    <w:p>
-      <w:pPr>
-        <w:spacing w:after="0"/>
-        <w:rPr>
-          <w:rStyle w:val="transcription"/>
-          <w:sz w:val="20"/>
-          <w:szCs w:val="20"/>
-          <w:lang w:val="en-US"/>
-        </w:rPr>
-      </w:pPr>
-      <w:r>
-        <w:rPr>
-          <w:sz w:val="20"/>
-          <w:szCs w:val="20"/>
-          <w:lang w:val="en-US"/>
-        </w:rPr>
-        <w:t xml:space="preserve">Detour </w:t>
-      </w:r>
-      <w:r>
-        <w:rPr>
-          <w:rStyle w:val="transcription"/>
-          <w:sz w:val="20"/>
-          <w:szCs w:val="20"/>
-        </w:rPr>
-        <w:t>|ˈdiːtʊr|</w:t>
-      </w:r>
-    </w:p>
-    <w:p>
-      <w:pPr>
-        <w:spacing w:after="0"/>
-        <w:rPr>
-          <w:rStyle w:val="transcription"/>
-          <w:sz w:val="20"/>
-          <w:szCs w:val="20"/>
-          <w:lang w:val="en-US"/>
-        </w:rPr>
-      </w:pPr>
-      <w:r>
-        <w:rPr>
-          <w:rStyle w:val="transcription"/>
-          <w:sz w:val="20"/>
-          <w:szCs w:val="20"/>
-        </w:rPr>
-        <w:t>Объезд, обход, окольный путь</w:t>
-      </w:r>
-    </w:p>
-    <w:p>
-      <w:pPr>
-        <w:spacing w:after="0"/>
-        <w:rPr>
-          <w:sz w:val="20"/>
-          <w:szCs w:val="20"/>
-          <w:lang w:val="en-US"/>
-        </w:rPr>
-      </w:pPr>
-    </w:p>
-    <w:p>
-      <w:pPr>
-        <w:spacing w:after="0"/>
-        <w:rPr>
-          <w:rStyle w:val="transcription"/>
-          <w:lang w:val="en-US"/>
-        </w:rPr>
-      </w:pPr>
-      <w:r>
-        <w:rPr>
-          <w:lang w:val="en-US"/>
-        </w:rPr>
-        <w:t xml:space="preserve">Exceed </w:t>
-      </w:r>
-      <w:r>
-        <w:rPr>
-          <w:rStyle w:val="transcription"/>
-        </w:rPr>
-        <w:t>|ɪkˈsiːd|</w:t>
-      </w:r>
-    </w:p>
-    <w:p>
-      <w:pPr>
-        <w:spacing w:after="0"/>
-        <w:rPr>
-          <w:rStyle w:val="transcription"/>
-        </w:rPr>
-      </w:pPr>
-      <w:r>
-        <w:rPr>
-          <w:rStyle w:val="transcription"/>
-        </w:rPr>
-        <w:t>Превышать, превосходить, быть больше</w:t>
-      </w:r>
-    </w:p>
-    <w:p>
-      <w:pPr>
-        <w:spacing w:after="0"/>
-        <w:rPr>
-          <w:rStyle w:val="transcription"/>
-        </w:rPr>
-      </w:pPr>
-    </w:p>
-    <w:p>
-      <w:pPr>
-        <w:spacing w:after="0"/>
-        <w:rPr>
-          <w:rStyle w:val="transcription"/>
-          <w:lang w:val="en-US"/>
-        </w:rPr>
-      </w:pPr>
-      <w:r>
-        <w:rPr>
-          <w:rStyle w:val="transcription"/>
-          <w:lang w:val="en-US"/>
-        </w:rPr>
-        <w:t xml:space="preserve">Rid </w:t>
-      </w:r>
-      <w:r>
-        <w:rPr>
-          <w:rStyle w:val="transcription"/>
-        </w:rPr>
-        <w:t>|rɪd|</w:t>
-      </w:r>
-    </w:p>
-    <w:p>
-      <w:pPr>
-        <w:spacing w:after="0"/>
-        <w:rPr>
-          <w:rStyle w:val="transcription"/>
-        </w:rPr>
-      </w:pPr>
-      <w:r>
-        <w:rPr>
-          <w:rStyle w:val="transcription"/>
-        </w:rPr>
-        <w:t>Избавлять, освобождать</w:t>
-      </w:r>
-    </w:p>
-    <w:p>
-      <w:pPr>
-        <w:spacing w:after="0"/>
-        <w:rPr>
-          <w:sz w:val="20"/>
-          <w:szCs w:val="20"/>
-        </w:rPr>
-      </w:pPr>
-    </w:p>
-    <w:p>
-      <w:pPr>
-        <w:spacing w:after="0"/>
-        <w:rPr>
-          <w:rStyle w:val="transcription"/>
-          <w:lang w:val="en-US"/>
-        </w:rPr>
-      </w:pPr>
-      <w:r>
-        <w:rPr>
-          <w:sz w:val="20"/>
-          <w:szCs w:val="20"/>
-          <w:lang w:val="en-US"/>
-        </w:rPr>
-        <w:t xml:space="preserve">Omit </w:t>
-      </w:r>
-      <w:r>
-        <w:rPr>
-          <w:rStyle w:val="transcription"/>
-        </w:rPr>
-        <w:t>|əˈmɪt|</w:t>
-      </w:r>
-    </w:p>
-    <w:p>
-      <w:pPr>
-        <w:spacing w:after="0"/>
-        <w:rPr>
-          <w:sz w:val="20"/>
-          <w:szCs w:val="20"/>
-        </w:rPr>
-      </w:pPr>
-      <w:r>
-        <w:rPr>
-          <w:rStyle w:val="transcription"/>
-        </w:rPr>
-        <w:t>Пропускать, не включать, пренебрегать, упускать</w:t>
-      </w:r>
     </w:p>
     <w:sectPr>
       <w:pgSz w:w="11906" w:h="16838"/>

</xml_diff>

<commit_message>
English. The twenty-third commit
</commit_message>
<xml_diff>
--- a/English/For learning.docx
+++ b/English/For learning.docx
@@ -1096,8 +1096,8 @@
       <w:pPr>
         <w:spacing w:after="0"/>
         <w:rPr>
-          <w:sz w:val="20"/>
-          <w:szCs w:val="20"/>
+          <w:rStyle w:val="transcription"/>
+          <w:lang w:val="en-US"/>
         </w:rPr>
       </w:pPr>
       <w:r>
@@ -1105,6 +1105,169 @@
           <w:rStyle w:val="transcription"/>
         </w:rPr>
         <w:t>Придерживаться, прилипать, твердо придерживаться</w:t>
+      </w:r>
+    </w:p>
+    <w:p>
+      <w:pPr>
+        <w:spacing w:after="0"/>
+        <w:rPr>
+          <w:rStyle w:val="transcription"/>
+          <w:lang w:val="en-US"/>
+        </w:rPr>
+      </w:pPr>
+    </w:p>
+    <w:p>
+      <w:pPr>
+        <w:spacing w:after="0"/>
+        <w:rPr>
+          <w:rStyle w:val="transcription"/>
+          <w:lang w:val="en-US"/>
+        </w:rPr>
+      </w:pPr>
+      <w:r>
+        <w:rPr>
+          <w:rStyle w:val="transcription"/>
+          <w:lang w:val="en-US"/>
+        </w:rPr>
+        <w:t xml:space="preserve">Treat </w:t>
+      </w:r>
+      <w:r>
+        <w:rPr>
+          <w:rStyle w:val="transcription"/>
+        </w:rPr>
+        <w:t>|triːt|</w:t>
+      </w:r>
+    </w:p>
+    <w:p>
+      <w:pPr>
+        <w:spacing w:after="0"/>
+        <w:rPr>
+          <w:rStyle w:val="transcription"/>
+        </w:rPr>
+      </w:pPr>
+      <w:r>
+        <w:rPr>
+          <w:rStyle w:val="transcription"/>
+        </w:rPr>
+        <w:t>Удовольствие, угощение, обращаться, отноститься, лечить, обрабатывать</w:t>
+      </w:r>
+    </w:p>
+    <w:p>
+      <w:pPr>
+        <w:spacing w:after="0"/>
+        <w:rPr>
+          <w:rStyle w:val="transcription"/>
+        </w:rPr>
+      </w:pPr>
+    </w:p>
+    <w:p>
+      <w:pPr>
+        <w:spacing w:after="0"/>
+        <w:rPr>
+          <w:rStyle w:val="transcription"/>
+          <w:lang w:val="en-US"/>
+        </w:rPr>
+      </w:pPr>
+      <w:r>
+        <w:rPr>
+          <w:sz w:val="20"/>
+          <w:szCs w:val="20"/>
+          <w:lang w:val="en-US"/>
+        </w:rPr>
+        <w:t>Threat</w:t>
+      </w:r>
+      <w:r>
+        <w:rPr>
+          <w:sz w:val="20"/>
+          <w:szCs w:val="20"/>
+          <w:lang w:val="en-US"/>
+        </w:rPr>
+        <w:t xml:space="preserve"> </w:t>
+      </w:r>
+      <w:r>
+        <w:rPr>
+          <w:rStyle w:val="transcription"/>
+        </w:rPr>
+        <w:t>|θret|</w:t>
+      </w:r>
+    </w:p>
+    <w:p>
+      <w:pPr>
+        <w:spacing w:after="0"/>
+        <w:rPr>
+          <w:rStyle w:val="transcription"/>
+          <w:lang w:val="en-US"/>
+        </w:rPr>
+      </w:pPr>
+      <w:r>
+        <w:rPr>
+          <w:rStyle w:val="transcription"/>
+        </w:rPr>
+        <w:t>Угроза, опасность</w:t>
+      </w:r>
+    </w:p>
+    <w:p>
+      <w:pPr>
+        <w:spacing w:after="0"/>
+        <w:rPr>
+          <w:rStyle w:val="transcription"/>
+          <w:lang w:val="en-US"/>
+        </w:rPr>
+      </w:pPr>
+    </w:p>
+    <w:p>
+      <w:pPr>
+        <w:spacing w:after="0"/>
+        <w:rPr>
+          <w:rStyle w:val="transcription"/>
+          <w:lang w:val="en-US"/>
+        </w:rPr>
+      </w:pPr>
+      <w:r>
+        <w:rPr>
+          <w:sz w:val="20"/>
+          <w:szCs w:val="20"/>
+          <w:lang w:val="en-US"/>
+        </w:rPr>
+        <w:t>Premise</w:t>
+      </w:r>
+      <w:r>
+        <w:rPr>
+          <w:sz w:val="20"/>
+          <w:szCs w:val="20"/>
+          <w:lang w:val="en-US"/>
+        </w:rPr>
+        <w:t xml:space="preserve"> </w:t>
+      </w:r>
+      <w:r>
+        <w:rPr>
+          <w:rStyle w:val="transcription"/>
+        </w:rPr>
+        <w:t>|ˈpremɪs|</w:t>
+      </w:r>
+    </w:p>
+    <w:p>
+      <w:pPr>
+        <w:spacing w:after="0"/>
+        <w:rPr>
+          <w:sz w:val="20"/>
+          <w:szCs w:val="20"/>
+        </w:rPr>
+      </w:pPr>
+      <w:r>
+        <w:rPr>
+          <w:rStyle w:val="transcription"/>
+        </w:rPr>
+        <w:t xml:space="preserve">Предпосылка, предпосылать, </w:t>
+      </w:r>
+      <w:r>
+        <w:t>недвижимость, дом с прилегающими постройками и участком</w:t>
+      </w:r>
+      <w:r>
+        <w:t xml:space="preserve">, </w:t>
+      </w:r>
+      <w:r>
+        <w:t>собственность, подлежащая передаче</w:t>
       </w:r>
       <w:bookmarkStart w:id="0" w:name="_GoBack"/>
       <w:bookmarkEnd w:id="0"/>

</xml_diff>

<commit_message>
English. The twenty-fourth commit
</commit_message>
<xml_diff>
--- a/English/For learning.docx
+++ b/English/For learning.docx
@@ -12,6 +12,8 @@
           <w:lang w:val="en-US"/>
         </w:rPr>
       </w:pPr>
+      <w:bookmarkStart w:id="0" w:name="_GoBack"/>
+      <w:bookmarkEnd w:id="0"/>
       <w:r>
         <w:rPr>
           <w:sz w:val="20"/>
@@ -1074,7 +1076,6 @@
           <w:szCs w:val="20"/>
           <w:lang w:val="en-US"/>
         </w:rPr>
-        <w:lastRenderedPageBreak/>
         <w:t>Adhere</w:t>
       </w:r>
       <w:r>
@@ -1261,20 +1262,12 @@
         <w:t xml:space="preserve">Предпосылка, предпосылать, </w:t>
       </w:r>
       <w:r>
-        <w:t>недвижимость, дом с прилегающими постройками и участком</w:t>
-      </w:r>
-      <w:r>
-        <w:t xml:space="preserve">, </w:t>
-      </w:r>
-      <w:r>
-        <w:t>собственность, подлежащая передаче</w:t>
-      </w:r>
-      <w:bookmarkStart w:id="0" w:name="_GoBack"/>
-      <w:bookmarkEnd w:id="0"/>
+        <w:t>недвижимость, дом с прилегающими постройками и участком, собственность, подлежащая передаче</w:t>
+      </w:r>
     </w:p>
     <w:sectPr>
       <w:pgSz w:w="11906" w:h="16838"/>
-      <w:pgMar w:top="284" w:right="850" w:bottom="284" w:left="567" w:header="708" w:footer="708" w:gutter="0"/>
+      <w:pgMar w:top="1135" w:right="850" w:bottom="1418" w:left="567" w:header="708" w:footer="708" w:gutter="0"/>
       <w:cols w:space="708"/>
       <w:docGrid w:linePitch="360"/>
     </w:sectPr>

</xml_diff>

<commit_message>
English. The twenty-eighth commit
</commit_message>
<xml_diff>
--- a/English/For learning.docx
+++ b/English/For learning.docx
@@ -1443,8 +1443,8 @@
       <w:pPr>
         <w:spacing w:after="0"/>
         <w:rPr>
-          <w:sz w:val="20"/>
-          <w:szCs w:val="20"/>
+          <w:rStyle w:val="transcription"/>
+          <w:lang w:val="en-US"/>
         </w:rPr>
       </w:pPr>
       <w:r>
@@ -1452,6 +1452,96 @@
           <w:rStyle w:val="transcription"/>
         </w:rPr>
         <w:t>Желательно, рекомендуемый, разумный, разумно</w:t>
+      </w:r>
+    </w:p>
+    <w:p>
+      <w:pPr>
+        <w:spacing w:after="0"/>
+        <w:rPr>
+          <w:rStyle w:val="transcription"/>
+          <w:lang w:val="en-US"/>
+        </w:rPr>
+      </w:pPr>
+    </w:p>
+    <w:p>
+      <w:pPr>
+        <w:spacing w:after="0"/>
+        <w:rPr>
+          <w:rStyle w:val="transcription"/>
+          <w:lang w:val="en-US"/>
+        </w:rPr>
+      </w:pPr>
+      <w:r>
+        <w:rPr>
+          <w:rStyle w:val="transcription"/>
+          <w:lang w:val="en-US"/>
+        </w:rPr>
+        <w:t xml:space="preserve">Acquaint </w:t>
+      </w:r>
+      <w:r>
+        <w:rPr>
+          <w:rStyle w:val="transcription"/>
+        </w:rPr>
+        <w:t>|əˈkweɪnt|</w:t>
+      </w:r>
+    </w:p>
+    <w:p>
+      <w:pPr>
+        <w:spacing w:after="0"/>
+        <w:rPr>
+          <w:rStyle w:val="transcription"/>
+        </w:rPr>
+      </w:pPr>
+      <w:r>
+        <w:rPr>
+          <w:rStyle w:val="transcription"/>
+        </w:rPr>
+        <w:t>Знакомить, сообщать, извещать, перезнакомить</w:t>
+      </w:r>
+    </w:p>
+    <w:p>
+      <w:pPr>
+        <w:spacing w:after="0"/>
+        <w:rPr>
+          <w:rStyle w:val="transcription"/>
+        </w:rPr>
+      </w:pPr>
+    </w:p>
+    <w:p>
+      <w:pPr>
+        <w:spacing w:after="0"/>
+        <w:rPr>
+          <w:rStyle w:val="transcription"/>
+          <w:lang w:val="en-US"/>
+        </w:rPr>
+      </w:pPr>
+      <w:r>
+        <w:rPr>
+          <w:rStyle w:val="transcription"/>
+          <w:lang w:val="en-US"/>
+        </w:rPr>
+        <w:t xml:space="preserve">Permissible </w:t>
+      </w:r>
+      <w:r>
+        <w:rPr>
+          <w:rStyle w:val="transcription"/>
+        </w:rPr>
+        <w:t>|pərˈmɪsəbl|</w:t>
+      </w:r>
+    </w:p>
+    <w:p>
+      <w:pPr>
+        <w:spacing w:after="0"/>
+        <w:rPr>
+          <w:sz w:val="20"/>
+          <w:szCs w:val="20"/>
+        </w:rPr>
+      </w:pPr>
+      <w:r>
+        <w:rPr>
+          <w:rStyle w:val="transcription"/>
+        </w:rPr>
+        <w:t>Допустимый, позволительный</w:t>
       </w:r>
       <w:bookmarkStart w:id="0" w:name="_GoBack"/>
       <w:bookmarkEnd w:id="0"/>

</xml_diff>

<commit_message>
English. The twenty-ninth commit
</commit_message>
<xml_diff>
--- a/English/For learning.docx
+++ b/English/For learning.docx
@@ -14,11 +14,20 @@
       </w:pPr>
       <w:r>
         <w:rPr>
-          <w:sz w:val="20"/>
-          <w:szCs w:val="20"/>
-          <w:lang w:val="en-US"/>
-        </w:rPr>
-        <w:t xml:space="preserve">Intimidate </w:t>
+          <w:b/>
+          <w:sz w:val="20"/>
+          <w:szCs w:val="20"/>
+          <w:lang w:val="en-US"/>
+        </w:rPr>
+        <w:t>Intimidate</w:t>
+      </w:r>
+      <w:r>
+        <w:rPr>
+          <w:sz w:val="20"/>
+          <w:szCs w:val="20"/>
+          <w:lang w:val="en-US"/>
+        </w:rPr>
+        <w:t xml:space="preserve"> </w:t>
       </w:r>
       <w:r>
         <w:rPr>
@@ -65,11 +74,20 @@
       </w:pPr>
       <w:r>
         <w:rPr>
-          <w:sz w:val="20"/>
-          <w:szCs w:val="20"/>
-          <w:lang w:val="en-US"/>
-        </w:rPr>
-        <w:t xml:space="preserve">Poise </w:t>
+          <w:b/>
+          <w:sz w:val="20"/>
+          <w:szCs w:val="20"/>
+          <w:lang w:val="en-US"/>
+        </w:rPr>
+        <w:t>Poise</w:t>
+      </w:r>
+      <w:r>
+        <w:rPr>
+          <w:sz w:val="20"/>
+          <w:szCs w:val="20"/>
+          <w:lang w:val="en-US"/>
+        </w:rPr>
+        <w:t xml:space="preserve"> </w:t>
       </w:r>
       <w:r>
         <w:rPr>
@@ -124,11 +142,20 @@
       </w:pPr>
       <w:r>
         <w:rPr>
-          <w:sz w:val="20"/>
-          <w:szCs w:val="20"/>
-          <w:lang w:val="en-US"/>
-        </w:rPr>
-        <w:t xml:space="preserve">Malicious </w:t>
+          <w:b/>
+          <w:sz w:val="20"/>
+          <w:szCs w:val="20"/>
+          <w:lang w:val="en-US"/>
+        </w:rPr>
+        <w:t>Malicious</w:t>
+      </w:r>
+      <w:r>
+        <w:rPr>
+          <w:sz w:val="20"/>
+          <w:szCs w:val="20"/>
+          <w:lang w:val="en-US"/>
+        </w:rPr>
+        <w:t xml:space="preserve"> </w:t>
       </w:r>
       <w:r>
         <w:rPr>
@@ -177,11 +204,20 @@
       </w:pPr>
       <w:r>
         <w:rPr>
-          <w:sz w:val="20"/>
-          <w:szCs w:val="20"/>
-          <w:lang w:val="en-US"/>
-        </w:rPr>
-        <w:t>Scrape  |skreɪp|</w:t>
+          <w:b/>
+          <w:sz w:val="20"/>
+          <w:szCs w:val="20"/>
+          <w:lang w:val="en-US"/>
+        </w:rPr>
+        <w:t>Scrape</w:t>
+      </w:r>
+      <w:r>
+        <w:rPr>
+          <w:sz w:val="20"/>
+          <w:szCs w:val="20"/>
+          <w:lang w:val="en-US"/>
+        </w:rPr>
+        <w:t xml:space="preserve">  |skreɪp|</w:t>
       </w:r>
     </w:p>
     <w:p>
@@ -221,11 +257,20 @@
       </w:pPr>
       <w:r>
         <w:rPr>
-          <w:sz w:val="20"/>
-          <w:szCs w:val="20"/>
-          <w:lang w:val="en-US"/>
-        </w:rPr>
-        <w:t xml:space="preserve">Erroneous </w:t>
+          <w:b/>
+          <w:sz w:val="20"/>
+          <w:szCs w:val="20"/>
+          <w:lang w:val="en-US"/>
+        </w:rPr>
+        <w:t>Erroneous</w:t>
+      </w:r>
+      <w:r>
+        <w:rPr>
+          <w:sz w:val="20"/>
+          <w:szCs w:val="20"/>
+          <w:lang w:val="en-US"/>
+        </w:rPr>
+        <w:t xml:space="preserve"> </w:t>
       </w:r>
       <w:r>
         <w:rPr>
@@ -286,14 +331,16 @@
         <w:spacing w:after="0"/>
         <w:rPr>
           <w:rStyle w:val="transcription"/>
-          <w:sz w:val="20"/>
-          <w:szCs w:val="20"/>
-          <w:lang w:val="en-US"/>
-        </w:rPr>
-      </w:pPr>
-      <w:r>
-        <w:rPr>
-          <w:rStyle w:val="transcription"/>
+          <w:b/>
+          <w:sz w:val="20"/>
+          <w:szCs w:val="20"/>
+          <w:lang w:val="en-US"/>
+        </w:rPr>
+      </w:pPr>
+      <w:r>
+        <w:rPr>
+          <w:rStyle w:val="transcription"/>
+          <w:b/>
           <w:sz w:val="20"/>
           <w:szCs w:val="20"/>
           <w:lang w:val="en-US"/>
@@ -341,6 +388,7 @@
       <w:r>
         <w:rPr>
           <w:rStyle w:val="transcription"/>
+          <w:b/>
           <w:sz w:val="20"/>
           <w:szCs w:val="20"/>
           <w:lang w:val="en-US"/>
@@ -403,11 +451,20 @@
       </w:pPr>
       <w:r>
         <w:rPr>
-          <w:sz w:val="20"/>
-          <w:szCs w:val="20"/>
-          <w:lang w:val="en-US"/>
-        </w:rPr>
-        <w:t xml:space="preserve">Annoy </w:t>
+          <w:b/>
+          <w:sz w:val="20"/>
+          <w:szCs w:val="20"/>
+          <w:lang w:val="en-US"/>
+        </w:rPr>
+        <w:t>Annoy</w:t>
+      </w:r>
+      <w:r>
+        <w:rPr>
+          <w:sz w:val="20"/>
+          <w:szCs w:val="20"/>
+          <w:lang w:val="en-US"/>
+        </w:rPr>
+        <w:t xml:space="preserve"> </w:t>
       </w:r>
       <w:r>
         <w:rPr>
@@ -476,6 +533,7 @@
       <w:r>
         <w:rPr>
           <w:rStyle w:val="transcription"/>
+          <w:b/>
           <w:sz w:val="20"/>
           <w:szCs w:val="20"/>
           <w:lang w:val="en-US"/>
@@ -533,11 +591,20 @@
       </w:pPr>
       <w:r>
         <w:rPr>
-          <w:sz w:val="20"/>
-          <w:szCs w:val="20"/>
-          <w:lang w:val="en-US"/>
-        </w:rPr>
-        <w:t xml:space="preserve">Miscellaneous </w:t>
+          <w:b/>
+          <w:sz w:val="20"/>
+          <w:szCs w:val="20"/>
+          <w:lang w:val="en-US"/>
+        </w:rPr>
+        <w:t>Miscellaneous</w:t>
+      </w:r>
+      <w:r>
+        <w:rPr>
+          <w:sz w:val="20"/>
+          <w:szCs w:val="20"/>
+          <w:lang w:val="en-US"/>
+        </w:rPr>
+        <w:t xml:space="preserve"> </w:t>
       </w:r>
       <w:r>
         <w:rPr>
@@ -591,11 +658,21 @@
       <w:r>
         <w:rPr>
           <w:rStyle w:val="transcription"/>
-          <w:sz w:val="20"/>
-          <w:szCs w:val="20"/>
-          <w:lang w:val="en-US"/>
-        </w:rPr>
-        <w:t xml:space="preserve">Denote </w:t>
+          <w:b/>
+          <w:sz w:val="20"/>
+          <w:szCs w:val="20"/>
+          <w:lang w:val="en-US"/>
+        </w:rPr>
+        <w:t>Denote</w:t>
+      </w:r>
+      <w:r>
+        <w:rPr>
+          <w:rStyle w:val="transcription"/>
+          <w:sz w:val="20"/>
+          <w:szCs w:val="20"/>
+          <w:lang w:val="en-US"/>
+        </w:rPr>
+        <w:t xml:space="preserve"> </w:t>
       </w:r>
       <w:r>
         <w:rPr>
@@ -647,11 +724,21 @@
       <w:r>
         <w:rPr>
           <w:rStyle w:val="transcription"/>
-          <w:sz w:val="20"/>
-          <w:szCs w:val="20"/>
-          <w:lang w:val="en-US"/>
-        </w:rPr>
-        <w:t xml:space="preserve">Encompass </w:t>
+          <w:b/>
+          <w:sz w:val="20"/>
+          <w:szCs w:val="20"/>
+          <w:lang w:val="en-US"/>
+        </w:rPr>
+        <w:t>Encompass</w:t>
+      </w:r>
+      <w:r>
+        <w:rPr>
+          <w:rStyle w:val="transcription"/>
+          <w:sz w:val="20"/>
+          <w:szCs w:val="20"/>
+          <w:lang w:val="en-US"/>
+        </w:rPr>
+        <w:t xml:space="preserve"> </w:t>
       </w:r>
       <w:r>
         <w:rPr>
@@ -712,14 +799,16 @@
         <w:spacing w:after="0"/>
         <w:rPr>
           <w:rStyle w:val="transcription"/>
-          <w:sz w:val="20"/>
-          <w:szCs w:val="20"/>
-          <w:lang w:val="en-US"/>
-        </w:rPr>
-      </w:pPr>
-      <w:r>
-        <w:rPr>
-          <w:rStyle w:val="transcription"/>
+          <w:b/>
+          <w:sz w:val="20"/>
+          <w:szCs w:val="20"/>
+          <w:lang w:val="en-US"/>
+        </w:rPr>
+      </w:pPr>
+      <w:r>
+        <w:rPr>
+          <w:rStyle w:val="transcription"/>
+          <w:b/>
           <w:sz w:val="20"/>
           <w:szCs w:val="20"/>
           <w:lang w:val="en-US"/>
@@ -768,11 +857,21 @@
       <w:r>
         <w:rPr>
           <w:rStyle w:val="transcription"/>
-          <w:sz w:val="20"/>
-          <w:szCs w:val="20"/>
-          <w:lang w:val="en-US"/>
-        </w:rPr>
-        <w:t xml:space="preserve">Bulb </w:t>
+          <w:b/>
+          <w:sz w:val="20"/>
+          <w:szCs w:val="20"/>
+          <w:lang w:val="en-US"/>
+        </w:rPr>
+        <w:t>Bulb</w:t>
+      </w:r>
+      <w:r>
+        <w:rPr>
+          <w:rStyle w:val="transcription"/>
+          <w:sz w:val="20"/>
+          <w:szCs w:val="20"/>
+          <w:lang w:val="en-US"/>
+        </w:rPr>
+        <w:t xml:space="preserve"> </w:t>
       </w:r>
       <w:r>
         <w:rPr>
@@ -824,11 +923,21 @@
       <w:r>
         <w:rPr>
           <w:rStyle w:val="transcription"/>
-          <w:sz w:val="20"/>
-          <w:szCs w:val="20"/>
-          <w:lang w:val="en-US"/>
-        </w:rPr>
-        <w:t xml:space="preserve">Prompt </w:t>
+          <w:b/>
+          <w:sz w:val="20"/>
+          <w:szCs w:val="20"/>
+          <w:lang w:val="en-US"/>
+        </w:rPr>
+        <w:t>Prompt</w:t>
+      </w:r>
+      <w:r>
+        <w:rPr>
+          <w:rStyle w:val="transcription"/>
+          <w:sz w:val="20"/>
+          <w:szCs w:val="20"/>
+          <w:lang w:val="en-US"/>
+        </w:rPr>
+        <w:t xml:space="preserve"> </w:t>
       </w:r>
       <w:r>
         <w:rPr>
@@ -881,11 +990,20 @@
       </w:pPr>
       <w:r>
         <w:rPr>
-          <w:sz w:val="20"/>
-          <w:szCs w:val="20"/>
-          <w:lang w:val="en-US"/>
-        </w:rPr>
-        <w:t xml:space="preserve">Detour </w:t>
+          <w:b/>
+          <w:sz w:val="20"/>
+          <w:szCs w:val="20"/>
+          <w:lang w:val="en-US"/>
+        </w:rPr>
+        <w:t>Detour</w:t>
+      </w:r>
+      <w:r>
+        <w:rPr>
+          <w:sz w:val="20"/>
+          <w:szCs w:val="20"/>
+          <w:lang w:val="en-US"/>
+        </w:rPr>
+        <w:t xml:space="preserve"> </w:t>
       </w:r>
       <w:r>
         <w:rPr>
@@ -935,9 +1053,16 @@
       </w:pPr>
       <w:r>
         <w:rPr>
-          <w:lang w:val="en-US"/>
-        </w:rPr>
-        <w:t xml:space="preserve">Exceed </w:t>
+          <w:b/>
+          <w:lang w:val="en-US"/>
+        </w:rPr>
+        <w:t>Exceed</w:t>
+      </w:r>
+      <w:r>
+        <w:rPr>
+          <w:lang w:val="en-US"/>
+        </w:rPr>
+        <w:t xml:space="preserve"> </w:t>
       </w:r>
       <w:r>
         <w:rPr>
@@ -979,9 +1104,17 @@
       <w:r>
         <w:rPr>
           <w:rStyle w:val="transcription"/>
-          <w:lang w:val="en-US"/>
-        </w:rPr>
-        <w:t xml:space="preserve">Rid </w:t>
+          <w:b/>
+          <w:lang w:val="en-US"/>
+        </w:rPr>
+        <w:t>Rid</w:t>
+      </w:r>
+      <w:r>
+        <w:rPr>
+          <w:rStyle w:val="transcription"/>
+          <w:lang w:val="en-US"/>
+        </w:rPr>
+        <w:t xml:space="preserve"> </w:t>
       </w:r>
       <w:r>
         <w:rPr>
@@ -1023,11 +1156,21 @@
       </w:pPr>
       <w:r>
         <w:rPr>
-          <w:sz w:val="20"/>
-          <w:szCs w:val="20"/>
-          <w:lang w:val="en-US"/>
-        </w:rPr>
-        <w:t xml:space="preserve">Omit </w:t>
+          <w:b/>
+          <w:sz w:val="20"/>
+          <w:szCs w:val="20"/>
+          <w:lang w:val="en-US"/>
+        </w:rPr>
+        <w:lastRenderedPageBreak/>
+        <w:t>Omit</w:t>
+      </w:r>
+      <w:r>
+        <w:rPr>
+          <w:sz w:val="20"/>
+          <w:szCs w:val="20"/>
+          <w:lang w:val="en-US"/>
+        </w:rPr>
+        <w:t xml:space="preserve"> </w:t>
       </w:r>
       <w:r>
         <w:rPr>
@@ -1070,6 +1213,7 @@
       </w:pPr>
       <w:r>
         <w:rPr>
+          <w:b/>
           <w:sz w:val="20"/>
           <w:szCs w:val="20"/>
           <w:lang w:val="en-US"/>
@@ -1103,32 +1247,46 @@
         <w:rPr>
           <w:rStyle w:val="transcription"/>
         </w:rPr>
-        <w:t>Придерживаться, прилипать, твердо придерживаться</w:t>
-      </w:r>
-    </w:p>
-    <w:p>
-      <w:pPr>
-        <w:spacing w:after="0"/>
-        <w:rPr>
-          <w:rStyle w:val="transcription"/>
-          <w:lang w:val="en-US"/>
-        </w:rPr>
-      </w:pPr>
-    </w:p>
-    <w:p>
-      <w:pPr>
-        <w:spacing w:after="0"/>
-        <w:rPr>
-          <w:rStyle w:val="transcription"/>
-          <w:lang w:val="en-US"/>
-        </w:rPr>
-      </w:pPr>
-      <w:r>
-        <w:rPr>
-          <w:rStyle w:val="transcription"/>
-          <w:lang w:val="en-US"/>
-        </w:rPr>
-        <w:t xml:space="preserve">Treat </w:t>
+        <w:t>Придерживаться</w:t>
+      </w:r>
+      <w:r>
+        <w:rPr>
+          <w:rStyle w:val="transcription"/>
+        </w:rPr>
+        <w:t>, прилипать, твердо придерживаться</w:t>
+      </w:r>
+    </w:p>
+    <w:p>
+      <w:pPr>
+        <w:spacing w:after="0"/>
+        <w:rPr>
+          <w:rStyle w:val="transcription"/>
+          <w:lang w:val="en-US"/>
+        </w:rPr>
+      </w:pPr>
+    </w:p>
+    <w:p>
+      <w:pPr>
+        <w:spacing w:after="0"/>
+        <w:rPr>
+          <w:rStyle w:val="transcription"/>
+          <w:lang w:val="en-US"/>
+        </w:rPr>
+      </w:pPr>
+      <w:r>
+        <w:rPr>
+          <w:rStyle w:val="transcription"/>
+          <w:b/>
+          <w:lang w:val="en-US"/>
+        </w:rPr>
+        <w:t>Treat</w:t>
+      </w:r>
+      <w:r>
+        <w:rPr>
+          <w:rStyle w:val="transcription"/>
+          <w:lang w:val="en-US"/>
+        </w:rPr>
+        <w:t xml:space="preserve"> </w:t>
       </w:r>
       <w:r>
         <w:rPr>
@@ -1169,6 +1327,7 @@
       </w:pPr>
       <w:r>
         <w:rPr>
+          <w:b/>
           <w:sz w:val="20"/>
           <w:szCs w:val="20"/>
           <w:lang w:val="en-US"/>
@@ -1224,6 +1383,7 @@
       </w:pPr>
       <w:r>
         <w:rPr>
+          <w:b/>
           <w:sz w:val="20"/>
           <w:szCs w:val="20"/>
           <w:lang w:val="en-US"/>
@@ -1280,9 +1440,16 @@
       </w:pPr>
       <w:r>
         <w:rPr>
-          <w:lang w:val="en-US"/>
-        </w:rPr>
-        <w:t xml:space="preserve">Govern </w:t>
+          <w:b/>
+          <w:lang w:val="en-US"/>
+        </w:rPr>
+        <w:t>Govern</w:t>
+      </w:r>
+      <w:r>
+        <w:rPr>
+          <w:lang w:val="en-US"/>
+        </w:rPr>
+        <w:t xml:space="preserve"> </w:t>
       </w:r>
       <w:r>
         <w:rPr>
@@ -1325,6 +1492,7 @@
       </w:pPr>
       <w:r>
         <w:rPr>
+          <w:b/>
           <w:sz w:val="20"/>
           <w:szCs w:val="20"/>
           <w:lang w:val="en-US"/>
@@ -1381,9 +1549,17 @@
       <w:r>
         <w:rPr>
           <w:rStyle w:val="transcription"/>
-          <w:lang w:val="en-US"/>
-        </w:rPr>
-        <w:t xml:space="preserve">Interchangeably </w:t>
+          <w:b/>
+          <w:lang w:val="en-US"/>
+        </w:rPr>
+        <w:t>Interchangeably</w:t>
+      </w:r>
+      <w:r>
+        <w:rPr>
+          <w:rStyle w:val="transcription"/>
+          <w:lang w:val="en-US"/>
+        </w:rPr>
+        <w:t xml:space="preserve"> </w:t>
       </w:r>
       <w:r>
         <w:rPr>
@@ -1426,11 +1602,20 @@
       </w:pPr>
       <w:r>
         <w:rPr>
-          <w:sz w:val="20"/>
-          <w:szCs w:val="20"/>
-          <w:lang w:val="en-US"/>
-        </w:rPr>
-        <w:t xml:space="preserve">Advisable </w:t>
+          <w:b/>
+          <w:sz w:val="20"/>
+          <w:szCs w:val="20"/>
+          <w:lang w:val="en-US"/>
+        </w:rPr>
+        <w:t>Advisable</w:t>
+      </w:r>
+      <w:r>
+        <w:rPr>
+          <w:sz w:val="20"/>
+          <w:szCs w:val="20"/>
+          <w:lang w:val="en-US"/>
+        </w:rPr>
+        <w:t xml:space="preserve"> </w:t>
       </w:r>
       <w:r>
         <w:rPr>
@@ -1474,9 +1659,17 @@
       <w:r>
         <w:rPr>
           <w:rStyle w:val="transcription"/>
-          <w:lang w:val="en-US"/>
-        </w:rPr>
-        <w:t xml:space="preserve">Acquaint </w:t>
+          <w:b/>
+          <w:lang w:val="en-US"/>
+        </w:rPr>
+        <w:t>Acquaint</w:t>
+      </w:r>
+      <w:r>
+        <w:rPr>
+          <w:rStyle w:val="transcription"/>
+          <w:lang w:val="en-US"/>
+        </w:rPr>
+        <w:t xml:space="preserve"> </w:t>
       </w:r>
       <w:r>
         <w:rPr>
@@ -1518,9 +1711,17 @@
       <w:r>
         <w:rPr>
           <w:rStyle w:val="transcription"/>
-          <w:lang w:val="en-US"/>
-        </w:rPr>
-        <w:t xml:space="preserve">Permissible </w:t>
+          <w:b/>
+          <w:lang w:val="en-US"/>
+        </w:rPr>
+        <w:t>Permissible</w:t>
+      </w:r>
+      <w:r>
+        <w:rPr>
+          <w:rStyle w:val="transcription"/>
+          <w:lang w:val="en-US"/>
+        </w:rPr>
+        <w:t xml:space="preserve"> </w:t>
       </w:r>
       <w:r>
         <w:rPr>
@@ -1533,8 +1734,8 @@
       <w:pPr>
         <w:spacing w:after="0"/>
         <w:rPr>
-          <w:sz w:val="20"/>
-          <w:szCs w:val="20"/>
+          <w:rStyle w:val="transcription"/>
+          <w:lang w:val="en-US"/>
         </w:rPr>
       </w:pPr>
       <w:r>
@@ -1543,12 +1744,242 @@
         </w:rPr>
         <w:t>Допустимый, позволительный</w:t>
       </w:r>
+    </w:p>
+    <w:p>
+      <w:pPr>
+        <w:spacing w:after="0"/>
+        <w:rPr>
+          <w:rStyle w:val="transcription"/>
+          <w:lang w:val="en-US"/>
+        </w:rPr>
+      </w:pPr>
+    </w:p>
+    <w:p>
+      <w:pPr>
+        <w:spacing w:after="0"/>
+        <w:rPr>
+          <w:rStyle w:val="transcription"/>
+          <w:lang w:val="en-US"/>
+        </w:rPr>
+      </w:pPr>
+      <w:r>
+        <w:rPr>
+          <w:rStyle w:val="transcription"/>
+          <w:b/>
+          <w:lang w:val="en-US"/>
+        </w:rPr>
+        <w:t>Cumbersome</w:t>
+      </w:r>
+      <w:r>
+        <w:rPr>
+          <w:rStyle w:val="transcription"/>
+          <w:lang w:val="en-US"/>
+        </w:rPr>
+        <w:t xml:space="preserve"> </w:t>
+      </w:r>
+      <w:r>
+        <w:rPr>
+          <w:rStyle w:val="transcription"/>
+        </w:rPr>
+        <w:t>|ˈkʌmbərsəm|</w:t>
+      </w:r>
+    </w:p>
+    <w:p>
+      <w:pPr>
+        <w:spacing w:after="0"/>
+        <w:rPr>
+          <w:rStyle w:val="transcription"/>
+        </w:rPr>
+      </w:pPr>
+      <w:r>
+        <w:rPr>
+          <w:rStyle w:val="transcription"/>
+        </w:rPr>
+        <w:t>Громоздкий, обременительный, нескладной</w:t>
+      </w:r>
+    </w:p>
+    <w:p>
+      <w:pPr>
+        <w:spacing w:after="0"/>
+        <w:rPr>
+          <w:rStyle w:val="transcription"/>
+        </w:rPr>
+      </w:pPr>
+    </w:p>
+    <w:p>
+      <w:pPr>
+        <w:spacing w:after="0"/>
+        <w:rPr>
+          <w:rStyle w:val="transcription"/>
+        </w:rPr>
+      </w:pPr>
+      <w:r>
+        <w:rPr>
+          <w:rStyle w:val="transcription"/>
+          <w:b/>
+          <w:lang w:val="en-US"/>
+        </w:rPr>
+        <w:t>Error</w:t>
+      </w:r>
+      <w:r>
+        <w:rPr>
+          <w:rStyle w:val="transcription"/>
+          <w:lang w:val="en-US"/>
+        </w:rPr>
+        <w:t>-</w:t>
+      </w:r>
+      <w:r>
+        <w:rPr>
+          <w:rStyle w:val="transcription"/>
+          <w:b/>
+          <w:lang w:val="en-US"/>
+        </w:rPr>
+        <w:t>prone</w:t>
+      </w:r>
+      <w:r>
+        <w:rPr>
+          <w:rStyle w:val="transcription"/>
+        </w:rPr>
+        <w:t xml:space="preserve"> |ˈerər|</w:t>
+      </w:r>
+      <w:r>
+        <w:t xml:space="preserve"> </w:t>
+      </w:r>
+      <w:r>
+        <w:rPr>
+          <w:rStyle w:val="transcription"/>
+        </w:rPr>
+        <w:t xml:space="preserve"> |prəʊn|</w:t>
+      </w:r>
+    </w:p>
+    <w:p>
+      <w:pPr>
+        <w:spacing w:after="0"/>
+        <w:rPr>
+          <w:rStyle w:val="transcription"/>
+          <w:lang w:val="en-US"/>
+        </w:rPr>
+      </w:pPr>
+      <w:r>
+        <w:rPr>
+          <w:rStyle w:val="transcription"/>
+        </w:rPr>
+        <w:t>Подверженный ошибкам</w:t>
+      </w:r>
+    </w:p>
+    <w:p>
+      <w:pPr>
+        <w:spacing w:after="0"/>
+        <w:rPr>
+          <w:rStyle w:val="transcription"/>
+          <w:lang w:val="en-US"/>
+        </w:rPr>
+      </w:pPr>
+    </w:p>
+    <w:p>
+      <w:pPr>
+        <w:spacing w:after="0"/>
+        <w:rPr>
+          <w:rStyle w:val="transcription"/>
+          <w:lang w:val="en-US"/>
+        </w:rPr>
+      </w:pPr>
+      <w:r>
+        <w:rPr>
+          <w:rStyle w:val="transcription"/>
+          <w:b/>
+          <w:lang w:val="en-US"/>
+        </w:rPr>
+        <w:t>Eager</w:t>
+      </w:r>
+      <w:r>
+        <w:rPr>
+          <w:rStyle w:val="transcription"/>
+          <w:lang w:val="en-US"/>
+        </w:rPr>
+        <w:t xml:space="preserve"> </w:t>
+      </w:r>
+      <w:r>
+        <w:rPr>
+          <w:rStyle w:val="transcription"/>
+        </w:rPr>
+        <w:t>|ˈiːɡər|</w:t>
+      </w:r>
+    </w:p>
+    <w:p>
+      <w:pPr>
+        <w:spacing w:after="0"/>
+        <w:rPr>
+          <w:rStyle w:val="transcription"/>
+          <w:lang w:val="en-US"/>
+        </w:rPr>
+      </w:pPr>
+      <w:r>
+        <w:rPr>
+          <w:rStyle w:val="transcription"/>
+        </w:rPr>
+        <w:t>Стремящийся, нетерпеливый, энергичный, полный желания, горячий</w:t>
+      </w:r>
+    </w:p>
+    <w:p>
+      <w:pPr>
+        <w:spacing w:after="0"/>
+        <w:rPr>
+          <w:rStyle w:val="transcription"/>
+          <w:lang w:val="en-US"/>
+        </w:rPr>
+      </w:pPr>
+    </w:p>
+    <w:p>
+      <w:pPr>
+        <w:spacing w:after="0"/>
+        <w:rPr>
+          <w:rStyle w:val="transcription"/>
+          <w:lang w:val="en-US"/>
+        </w:rPr>
+      </w:pPr>
       <w:bookmarkStart w:id="0" w:name="_GoBack"/>
+      <w:r>
+        <w:rPr>
+          <w:rStyle w:val="transcription"/>
+          <w:b/>
+          <w:lang w:val="en-US"/>
+        </w:rPr>
+        <w:t>Predominantly</w:t>
+      </w:r>
+      <w:r>
+        <w:rPr>
+          <w:rStyle w:val="transcription"/>
+          <w:lang w:val="en-US"/>
+        </w:rPr>
+        <w:t xml:space="preserve"> </w:t>
+      </w:r>
       <w:bookmarkEnd w:id="0"/>
+      <w:r>
+        <w:rPr>
+          <w:rStyle w:val="transcription"/>
+        </w:rPr>
+        <w:t>|prɪˈdɑːmɪnəntlɪ|</w:t>
+      </w:r>
+    </w:p>
+    <w:p>
+      <w:pPr>
+        <w:spacing w:after="0"/>
+        <w:rPr>
+          <w:sz w:val="20"/>
+          <w:szCs w:val="20"/>
+        </w:rPr>
+      </w:pPr>
+      <w:r>
+        <w:rPr>
+          <w:rStyle w:val="transcription"/>
+        </w:rPr>
+        <w:t>Преимущественно</w:t>
+      </w:r>
     </w:p>
     <w:sectPr>
       <w:pgSz w:w="11906" w:h="16838"/>
-      <w:pgMar w:top="1135" w:right="850" w:bottom="1418" w:left="567" w:header="708" w:footer="708" w:gutter="0"/>
+      <w:pgMar w:top="568" w:right="850" w:bottom="851" w:left="567" w:header="708" w:footer="708" w:gutter="0"/>
       <w:cols w:space="708"/>
       <w:docGrid w:linePitch="360"/>
     </w:sectPr>

</xml_diff>

<commit_message>
English. The thirtieth commit (added Contender for learning)
</commit_message>
<xml_diff>
--- a/English/For learning.docx
+++ b/English/For learning.docx
@@ -1938,44 +1938,97 @@
           <w:lang w:val="en-US"/>
         </w:rPr>
       </w:pPr>
+      <w:r>
+        <w:rPr>
+          <w:rStyle w:val="transcription"/>
+          <w:b/>
+          <w:lang w:val="en-US"/>
+        </w:rPr>
+        <w:t>Predominantly</w:t>
+      </w:r>
+      <w:r>
+        <w:rPr>
+          <w:rStyle w:val="transcription"/>
+          <w:lang w:val="en-US"/>
+        </w:rPr>
+        <w:t xml:space="preserve"> </w:t>
+      </w:r>
+      <w:r>
+        <w:rPr>
+          <w:rStyle w:val="transcription"/>
+        </w:rPr>
+        <w:t>|prɪˈdɑːmɪnəntlɪ|</w:t>
+      </w:r>
+    </w:p>
+    <w:p>
+      <w:pPr>
+        <w:spacing w:after="0"/>
+        <w:rPr>
+          <w:rStyle w:val="transcription"/>
+          <w:lang w:val="en-US"/>
+        </w:rPr>
+      </w:pPr>
+      <w:r>
+        <w:rPr>
+          <w:rStyle w:val="transcription"/>
+        </w:rPr>
+        <w:t>Преимущественно</w:t>
+      </w:r>
+    </w:p>
+    <w:p>
+      <w:pPr>
+        <w:spacing w:after="0"/>
+        <w:rPr>
+          <w:rStyle w:val="transcription"/>
+          <w:lang w:val="en-US"/>
+        </w:rPr>
+      </w:pPr>
+    </w:p>
+    <w:p>
+      <w:pPr>
+        <w:spacing w:after="0"/>
+        <w:rPr>
+          <w:rStyle w:val="transcription"/>
+          <w:lang w:val="en-US"/>
+        </w:rPr>
+      </w:pPr>
+      <w:r>
+        <w:rPr>
+          <w:b/>
+          <w:lang w:val="en-US"/>
+        </w:rPr>
+        <w:t>Contender</w:t>
+      </w:r>
+      <w:r>
+        <w:rPr>
+          <w:lang w:val="en-US"/>
+        </w:rPr>
+        <w:t xml:space="preserve"> </w:t>
+      </w:r>
+      <w:r>
+        <w:rPr>
+          <w:rStyle w:val="transcription"/>
+        </w:rPr>
+        <w:t>|kənˈtendər|</w:t>
+      </w:r>
+    </w:p>
+    <w:p>
+      <w:pPr>
+        <w:spacing w:after="0"/>
+        <w:rPr>
+          <w:sz w:val="20"/>
+          <w:szCs w:val="20"/>
+        </w:rPr>
+      </w:pPr>
+      <w:r>
+        <w:rPr>
+          <w:sz w:val="20"/>
+          <w:szCs w:val="20"/>
+        </w:rPr>
+        <w:t>Соперникб кандидатб претендент</w:t>
+      </w:r>
       <w:bookmarkStart w:id="0" w:name="_GoBack"/>
-      <w:r>
-        <w:rPr>
-          <w:rStyle w:val="transcription"/>
-          <w:b/>
-          <w:lang w:val="en-US"/>
-        </w:rPr>
-        <w:t>Predominantly</w:t>
-      </w:r>
-      <w:r>
-        <w:rPr>
-          <w:rStyle w:val="transcription"/>
-          <w:lang w:val="en-US"/>
-        </w:rPr>
-        <w:t xml:space="preserve"> </w:t>
-      </w:r>
       <w:bookmarkEnd w:id="0"/>
-      <w:r>
-        <w:rPr>
-          <w:rStyle w:val="transcription"/>
-        </w:rPr>
-        <w:t>|prɪˈdɑːmɪnəntlɪ|</w:t>
-      </w:r>
-    </w:p>
-    <w:p>
-      <w:pPr>
-        <w:spacing w:after="0"/>
-        <w:rPr>
-          <w:sz w:val="20"/>
-          <w:szCs w:val="20"/>
-        </w:rPr>
-      </w:pPr>
-      <w:r>
-        <w:rPr>
-          <w:rStyle w:val="transcription"/>
-        </w:rPr>
-        <w:t>Преимущественно</w:t>
-      </w:r>
     </w:p>
     <w:sectPr>
       <w:pgSz w:w="11906" w:h="16838"/>

</xml_diff>

<commit_message>
English. The thirty-first commit
</commit_message>
<xml_diff>
--- a/English/For learning.docx
+++ b/English/For learning.docx
@@ -2018,6 +2018,7 @@
         <w:rPr>
           <w:sz w:val="20"/>
           <w:szCs w:val="20"/>
+          <w:lang w:val="en-US"/>
         </w:rPr>
       </w:pPr>
       <w:r>
@@ -2027,8 +2028,29 @@
         </w:rPr>
         <w:t>Соперникб кандидатб претендент</w:t>
       </w:r>
+    </w:p>
+    <w:p>
+      <w:pPr>
+        <w:spacing w:after="0"/>
+        <w:rPr>
+          <w:lang w:val="en-US"/>
+        </w:rPr>
+      </w:pPr>
+    </w:p>
+    <w:p>
+      <w:pPr>
+        <w:spacing w:after="0"/>
+        <w:rPr>
+          <w:sz w:val="20"/>
+          <w:szCs w:val="20"/>
+          <w:lang w:val="en-US"/>
+        </w:rPr>
+      </w:pPr>
       <w:bookmarkStart w:id="0" w:name="_GoBack"/>
       <w:bookmarkEnd w:id="0"/>
+      <w:r>
+        <w:t>In a similar vein</w:t>
+      </w:r>
     </w:p>
     <w:sectPr>
       <w:pgSz w:w="11906" w:h="16838"/>

</xml_diff>

<commit_message>
English. The thirty-second commit
</commit_message>
<xml_diff>
--- a/English/For learning.docx
+++ b/English/For learning.docx
@@ -1161,7 +1161,6 @@
           <w:szCs w:val="20"/>
           <w:lang w:val="en-US"/>
         </w:rPr>
-        <w:lastRenderedPageBreak/>
         <w:t>Omit</w:t>
       </w:r>
       <w:r>
@@ -2041,20 +2040,60 @@
       <w:pPr>
         <w:spacing w:after="0"/>
         <w:rPr>
-          <w:sz w:val="20"/>
-          <w:szCs w:val="20"/>
+          <w:rStyle w:val="transcription"/>
           <w:lang w:val="en-US"/>
         </w:rPr>
       </w:pPr>
       <w:bookmarkStart w:id="0" w:name="_GoBack"/>
+      <w:r>
+        <w:rPr>
+          <w:b/>
+          <w:lang w:val="en-US"/>
+        </w:rPr>
+        <w:t>Clutter</w:t>
+      </w:r>
       <w:bookmarkEnd w:id="0"/>
       <w:r>
-        <w:t>In a similar vein</w:t>
-      </w:r>
+        <w:rPr>
+          <w:lang w:val="en-US"/>
+        </w:rPr>
+        <w:t xml:space="preserve"> </w:t>
+      </w:r>
+      <w:r>
+        <w:rPr>
+          <w:rStyle w:val="transcription"/>
+        </w:rPr>
+        <w:t>|ˈklʌtər|</w:t>
+      </w:r>
+    </w:p>
+    <w:p>
+      <w:pPr>
+        <w:spacing w:after="0"/>
+        <w:rPr>
+          <w:rStyle w:val="transcription"/>
+          <w:lang w:val="en-US"/>
+        </w:rPr>
+      </w:pPr>
+      <w:r>
+        <w:t>без</w:t>
+      </w:r>
+      <w:r>
+        <w:t>порядок, шум, хаос, суматоха, гам, создавать суматоху, мешать</w:t>
+      </w:r>
+    </w:p>
+    <w:p>
+      <w:pPr>
+        <w:spacing w:after="0"/>
+        <w:rPr>
+          <w:sz w:val="20"/>
+          <w:szCs w:val="20"/>
+          <w:lang w:val="en-US"/>
+        </w:rPr>
+      </w:pPr>
     </w:p>
     <w:sectPr>
       <w:pgSz w:w="11906" w:h="16838"/>
-      <w:pgMar w:top="568" w:right="850" w:bottom="851" w:left="567" w:header="708" w:footer="708" w:gutter="0"/>
+      <w:pgMar w:top="284" w:right="850" w:bottom="426" w:left="567" w:header="708" w:footer="708" w:gutter="0"/>
       <w:cols w:space="708"/>
       <w:docGrid w:linePitch="360"/>
     </w:sectPr>

</xml_diff>

<commit_message>
English. The fifty-fourth commit
</commit_message>
<xml_diff>
--- a/English/For learning.docx
+++ b/English/For learning.docx
@@ -2104,21 +2104,7 @@
           <w:rStyle w:val="transcription"/>
           <w:rFonts w:cstheme="minorHAnsi"/>
         </w:rPr>
-        <w:t>|duː|</w:t>
-      </w:r>
-      <w:r>
-        <w:rPr>
-          <w:rStyle w:val="transcription"/>
-          <w:rFonts w:cstheme="minorHAnsi"/>
-        </w:rPr>
-        <w:t xml:space="preserve"> </w:t>
-      </w:r>
-      <w:r>
-        <w:rPr>
-          <w:rStyle w:val="transcription"/>
-          <w:rFonts w:cstheme="minorHAnsi"/>
-        </w:rPr>
-        <w:t>|deɪt|</w:t>
+        <w:t>|duː| |deɪt|</w:t>
       </w:r>
     </w:p>
     <w:p>
@@ -2229,13 +2215,7 @@
         <w:rPr>
           <w:rStyle w:val="transcription"/>
         </w:rPr>
-        <w:t xml:space="preserve"> </w:t>
-      </w:r>
-      <w:r>
-        <w:rPr>
-          <w:rStyle w:val="transcription"/>
-        </w:rPr>
-        <w:t>|strɪkt|</w:t>
+        <w:t xml:space="preserve"> |strɪkt|</w:t>
       </w:r>
     </w:p>
     <w:p>
@@ -2279,13 +2259,7 @@
         <w:rPr>
           <w:rStyle w:val="transcription"/>
         </w:rPr>
-        <w:t xml:space="preserve"> </w:t>
-      </w:r>
-      <w:r>
-        <w:rPr>
-          <w:rStyle w:val="transcription"/>
-        </w:rPr>
-        <w:t>|ænˈtɪsɪpeɪt|</w:t>
+        <w:t xml:space="preserve"> |ænˈtɪsɪpeɪt|</w:t>
       </w:r>
     </w:p>
     <w:p>
@@ -2331,13 +2305,7 @@
         <w:rPr>
           <w:rStyle w:val="transcription"/>
         </w:rPr>
-        <w:t xml:space="preserve"> </w:t>
-      </w:r>
-      <w:r>
-        <w:rPr>
-          <w:rStyle w:val="transcription"/>
-        </w:rPr>
-        <w:t>|ˌəʊvərˈruːl|</w:t>
+        <w:t xml:space="preserve"> |ˌəʊvərˈruːl|</w:t>
       </w:r>
     </w:p>
     <w:p>
@@ -2383,13 +2351,7 @@
         <w:rPr>
           <w:rStyle w:val="transcription"/>
         </w:rPr>
-        <w:t xml:space="preserve"> </w:t>
-      </w:r>
-      <w:r>
-        <w:rPr>
-          <w:rStyle w:val="transcription"/>
-        </w:rPr>
-        <w:t>|ˌʌndərˈlaɪ|</w:t>
+        <w:t xml:space="preserve"> |ˌʌndərˈlaɪ|</w:t>
       </w:r>
     </w:p>
     <w:p>
@@ -2435,13 +2397,7 @@
         <w:rPr>
           <w:rStyle w:val="transcription"/>
         </w:rPr>
-        <w:t xml:space="preserve"> </w:t>
-      </w:r>
-      <w:r>
-        <w:rPr>
-          <w:rStyle w:val="transcription"/>
-        </w:rPr>
-        <w:t>|kɔːst|</w:t>
+        <w:t xml:space="preserve"> |kɔːst|</w:t>
       </w:r>
       <w:r>
         <w:t xml:space="preserve"> </w:t>
@@ -2497,13 +2453,7 @@
         <w:rPr>
           <w:rStyle w:val="transcription"/>
         </w:rPr>
-        <w:t xml:space="preserve"> </w:t>
-      </w:r>
-      <w:r>
-        <w:rPr>
-          <w:rStyle w:val="transcription"/>
-        </w:rPr>
-        <w:t>|ˌaʊtˈweɪ|</w:t>
+        <w:t xml:space="preserve"> |ˌaʊtˈweɪ|</w:t>
       </w:r>
       <w:r>
         <w:t xml:space="preserve">  </w:t>
@@ -2538,59 +2488,590 @@
           <w:rStyle w:val="transcription"/>
         </w:rPr>
       </w:pPr>
+      <w:r>
+        <w:rPr>
+          <w:rStyle w:val="transcription"/>
+          <w:b/>
+          <w:lang w:val="en-US"/>
+        </w:rPr>
+        <w:t>Rival</w:t>
+      </w:r>
+      <w:r>
+        <w:rPr>
+          <w:rStyle w:val="transcription"/>
+        </w:rPr>
+        <w:t xml:space="preserve"> |ˈraɪvl|</w:t>
+      </w:r>
+    </w:p>
+    <w:p>
+      <w:pPr>
+        <w:spacing w:after="0"/>
+        <w:rPr>
+          <w:rStyle w:val="transcription"/>
+        </w:rPr>
+      </w:pPr>
+      <w:r>
+        <w:rPr>
+          <w:rStyle w:val="transcription"/>
+        </w:rPr>
+        <w:t>Соперничать, соперник, конкурент, конкурирующий</w:t>
+      </w:r>
+    </w:p>
+    <w:p>
+      <w:pPr>
+        <w:spacing w:after="0"/>
+        <w:rPr>
+          <w:rFonts w:cstheme="minorHAnsi"/>
+          <w:lang w:val="en-US"/>
+        </w:rPr>
+      </w:pPr>
+    </w:p>
+    <w:p>
+      <w:pPr>
+        <w:spacing w:after="0"/>
+        <w:rPr>
+          <w:rStyle w:val="transcription"/>
+          <w:lang w:val="en-US"/>
+        </w:rPr>
+      </w:pPr>
+      <w:r>
+        <w:rPr>
+          <w:rFonts w:cstheme="minorHAnsi"/>
+          <w:b/>
+          <w:lang w:val="en-US"/>
+        </w:rPr>
+        <w:t>Agenda</w:t>
+      </w:r>
+      <w:r>
+        <w:rPr>
+          <w:rFonts w:cstheme="minorHAnsi"/>
+          <w:lang w:val="en-US"/>
+        </w:rPr>
+        <w:t xml:space="preserve"> </w:t>
+      </w:r>
+      <w:r>
+        <w:rPr>
+          <w:rStyle w:val="transcription"/>
+        </w:rPr>
+        <w:t>|əˈdʒendə|</w:t>
+      </w:r>
+    </w:p>
+    <w:p>
+      <w:pPr>
+        <w:spacing w:after="0"/>
+        <w:rPr>
+          <w:rFonts w:cstheme="minorHAnsi"/>
+        </w:rPr>
+      </w:pPr>
+      <w:r>
+        <w:rPr>
+          <w:rStyle w:val="transcription"/>
+        </w:rPr>
+        <w:t>Повестка дня, программа</w:t>
+      </w:r>
+    </w:p>
+    <w:p>
+      <w:pPr>
+        <w:spacing w:after="0"/>
+        <w:rPr>
+          <w:rFonts w:cstheme="minorHAnsi"/>
+          <w:lang w:val="en-US"/>
+        </w:rPr>
+      </w:pPr>
+    </w:p>
+    <w:p>
+      <w:pPr>
+        <w:spacing w:after="0"/>
+        <w:rPr>
+          <w:lang w:val="en-US"/>
+        </w:rPr>
+      </w:pPr>
+      <w:r>
+        <w:rPr>
+          <w:b/>
+        </w:rPr>
+        <w:t>Unitary</w:t>
+      </w:r>
+      <w:r>
+        <w:t xml:space="preserve"> </w:t>
+      </w:r>
+      <w:r>
+        <w:rPr>
+          <w:rStyle w:val="transcription"/>
+        </w:rPr>
+        <w:t>|ˈjuːnəterɪ|</w:t>
+      </w:r>
+      <w:r>
+        <w:t xml:space="preserve"> </w:t>
+      </w:r>
+    </w:p>
+    <w:p>
+      <w:pPr>
+        <w:spacing w:after="0"/>
+        <w:rPr>
+          <w:lang w:val="en-US"/>
+        </w:rPr>
+      </w:pPr>
+      <w:r>
+        <w:t>The requirement addresses one and only one thing.</w:t>
+      </w:r>
+      <w:r>
+        <w:rPr>
+          <w:lang w:val="en-US"/>
+        </w:rPr>
+        <w:t xml:space="preserve"> </w:t>
+      </w:r>
+      <w:r>
+        <w:t>У</w:t>
+      </w:r>
+      <w:r>
+        <w:t>нитарный, единичный</w:t>
+      </w:r>
+    </w:p>
+    <w:p>
+      <w:pPr>
+        <w:spacing w:after="0"/>
+        <w:rPr>
+          <w:lang w:val="en-US"/>
+        </w:rPr>
+      </w:pPr>
+    </w:p>
+    <w:p>
+      <w:pPr>
+        <w:spacing w:after="0"/>
+        <w:rPr>
+          <w:lang w:val="en-US"/>
+        </w:rPr>
+      </w:pPr>
+      <w:r>
+        <w:rPr>
+          <w:b/>
+        </w:rPr>
+        <w:t>Complete</w:t>
+      </w:r>
+      <w:r>
+        <w:t xml:space="preserve"> </w:t>
+      </w:r>
+      <w:r>
+        <w:rPr>
+          <w:rStyle w:val="transcription"/>
+        </w:rPr>
+        <w:t>|kəmˈpliːt|</w:t>
+      </w:r>
+      <w:r>
+        <w:rPr>
+          <w:rStyle w:val="transcription"/>
+        </w:rPr>
+        <w:t xml:space="preserve"> (</w:t>
+      </w:r>
+      <w:r>
+        <w:rPr>
+          <w:rStyle w:val="transcription"/>
+          <w:b/>
+        </w:rPr>
+        <w:t>Integrity</w:t>
+      </w:r>
+      <w:r>
+        <w:rPr>
+          <w:rStyle w:val="transcription"/>
+        </w:rPr>
+        <w:t xml:space="preserve"> </w:t>
+      </w:r>
+      <w:r>
+        <w:rPr>
+          <w:rStyle w:val="transcription"/>
+        </w:rPr>
+        <w:t>|ɪnˈteɡrətɪ|</w:t>
+      </w:r>
+      <w:r>
+        <w:rPr>
+          <w:rStyle w:val="transcription"/>
+        </w:rPr>
+        <w:t xml:space="preserve"> </w:t>
+      </w:r>
+      <w:r>
+        <w:t>елостность, неприкосновенность, честность, чистота, прямота, полнота</w:t>
+      </w:r>
+      <w:r>
+        <w:t>)</w:t>
+      </w:r>
+    </w:p>
+    <w:p>
+      <w:pPr>
+        <w:spacing w:after="0"/>
+        <w:rPr>
+          <w:lang w:val="en-US"/>
+        </w:rPr>
+      </w:pPr>
       <w:bookmarkStart w:id="0" w:name="_GoBack"/>
-      <w:r>
-        <w:rPr>
-          <w:rStyle w:val="transcription"/>
-          <w:b/>
-          <w:lang w:val="en-US"/>
-        </w:rPr>
-        <w:t>Rival</w:t>
-      </w:r>
-      <w:r>
-        <w:rPr>
-          <w:rStyle w:val="transcription"/>
-        </w:rPr>
-        <w:t xml:space="preserve"> </w:t>
-      </w:r>
       <w:bookmarkEnd w:id="0"/>
       <w:r>
-        <w:rPr>
-          <w:rStyle w:val="transcription"/>
-        </w:rPr>
-        <w:t>|ˈraɪvl|</w:t>
-      </w:r>
-    </w:p>
-    <w:p>
-      <w:pPr>
-        <w:spacing w:after="0"/>
-        <w:rPr>
-          <w:rStyle w:val="transcription"/>
-        </w:rPr>
-      </w:pPr>
-      <w:r>
-        <w:rPr>
-          <w:rStyle w:val="transcription"/>
-        </w:rPr>
-        <w:t>Соперничать, соперник, конкурент, конкурирующий</w:t>
-      </w:r>
-    </w:p>
-    <w:p>
-      <w:pPr>
-        <w:spacing w:after="0"/>
-        <w:rPr>
-          <w:rFonts w:cstheme="minorHAnsi"/>
-          <w:lang w:val="en-US"/>
-        </w:rPr>
-      </w:pPr>
-    </w:p>
-    <w:p>
-      <w:pPr>
-        <w:spacing w:after="0"/>
-        <w:rPr>
-          <w:rFonts w:cstheme="minorHAnsi"/>
-        </w:rPr>
-      </w:pPr>
+        <w:t>П</w:t>
+      </w:r>
+      <w:r>
+        <w:t>олный, совершенный, завершать, дополнить</w:t>
+      </w:r>
+    </w:p>
+    <w:p>
+      <w:pPr>
+        <w:spacing w:after="0"/>
+        <w:rPr>
+          <w:lang w:val="en-US"/>
+        </w:rPr>
+      </w:pPr>
+    </w:p>
+    <w:p>
+      <w:pPr>
+        <w:spacing w:after="0"/>
+        <w:rPr>
+          <w:rFonts w:cstheme="minorHAnsi"/>
+        </w:rPr>
+      </w:pPr>
+      <w:r>
+        <w:rPr>
+          <w:rFonts w:cstheme="minorHAnsi"/>
+          <w:b/>
+          <w:lang w:val="en-US"/>
+        </w:rPr>
+        <w:t>Consistent</w:t>
+      </w:r>
+      <w:r>
+        <w:rPr>
+          <w:rFonts w:cstheme="minorHAnsi"/>
+        </w:rPr>
+        <w:t xml:space="preserve"> </w:t>
+      </w:r>
+      <w:r>
+        <w:rPr>
+          <w:rStyle w:val="transcription"/>
+        </w:rPr>
+        <w:t>|kənˈsɪstənt|</w:t>
+      </w:r>
+    </w:p>
+    <w:p>
+      <w:pPr>
+        <w:spacing w:after="0"/>
+        <w:rPr>
+          <w:lang w:val="en-US"/>
+        </w:rPr>
+      </w:pPr>
+      <w:r>
+        <w:t>П</w:t>
+      </w:r>
+      <w:r>
+        <w:t>оследовательный, согласующийся, совместимый, стойкий, плотный, твердый</w:t>
+      </w:r>
+    </w:p>
+    <w:p>
+      <w:pPr>
+        <w:spacing w:after="0"/>
+        <w:rPr>
+          <w:lang w:val="en-US"/>
+        </w:rPr>
+      </w:pPr>
+    </w:p>
+    <w:p>
+      <w:pPr>
+        <w:spacing w:after="0"/>
+        <w:rPr>
+          <w:rFonts w:cstheme="minorHAnsi"/>
+          <w:b/>
+        </w:rPr>
+      </w:pPr>
+      <w:r>
+        <w:rPr>
+          <w:rFonts w:cstheme="minorHAnsi"/>
+          <w:b/>
+          <w:lang w:val="en-US"/>
+        </w:rPr>
+        <w:t>Atomic</w:t>
+      </w:r>
+      <w:r>
+        <w:rPr>
+          <w:rFonts w:cstheme="minorHAnsi"/>
+          <w:b/>
+        </w:rPr>
+        <w:t xml:space="preserve"> </w:t>
+      </w:r>
+      <w:r>
+        <w:rPr>
+          <w:rStyle w:val="transcription"/>
+        </w:rPr>
+        <w:t>|əˈtɑːmɪk|</w:t>
+      </w:r>
+    </w:p>
+    <w:p>
+      <w:pPr>
+        <w:spacing w:after="0"/>
+        <w:rPr>
+          <w:lang w:val="en-US"/>
+        </w:rPr>
+      </w:pPr>
+      <w:r>
+        <w:t>А</w:t>
+      </w:r>
+      <w:r>
+        <w:t>томный</w:t>
+      </w:r>
+    </w:p>
+    <w:p>
+      <w:pPr>
+        <w:spacing w:after="0"/>
+        <w:rPr>
+          <w:lang w:val="en-US"/>
+        </w:rPr>
+      </w:pPr>
+    </w:p>
+    <w:p>
+      <w:pPr>
+        <w:spacing w:after="0"/>
+        <w:rPr>
+          <w:rFonts w:cstheme="minorHAnsi"/>
+        </w:rPr>
+      </w:pPr>
+      <w:r>
+        <w:rPr>
+          <w:rFonts w:cstheme="minorHAnsi"/>
+          <w:b/>
+          <w:lang w:val="en-US"/>
+        </w:rPr>
+        <w:t>Traceable</w:t>
+      </w:r>
+      <w:r>
+        <w:rPr>
+          <w:rFonts w:cstheme="minorHAnsi"/>
+        </w:rPr>
+        <w:t xml:space="preserve"> </w:t>
+      </w:r>
+      <w:r>
+        <w:rPr>
+          <w:rStyle w:val="transcription"/>
+        </w:rPr>
+        <w:t>|ˈtreɪsəbəl|</w:t>
+      </w:r>
+    </w:p>
+    <w:p>
+      <w:pPr>
+        <w:spacing w:after="0"/>
+        <w:rPr>
+          <w:rFonts w:cstheme="minorHAnsi"/>
+        </w:rPr>
+      </w:pPr>
+      <w:r>
+        <w:t>П</w:t>
+      </w:r>
+      <w:r>
+        <w:t>рослеживаемый, приписываемый, относимый</w:t>
+      </w:r>
+    </w:p>
+    <w:p>
+      <w:pPr>
+        <w:spacing w:after="0"/>
+        <w:rPr>
+          <w:rFonts w:cstheme="minorHAnsi"/>
+          <w:lang w:val="en-US"/>
+        </w:rPr>
+      </w:pPr>
+    </w:p>
+    <w:p>
+      <w:pPr>
+        <w:spacing w:after="0"/>
+        <w:rPr>
+          <w:b/>
+          <w:lang w:val="en-US"/>
+        </w:rPr>
+      </w:pPr>
+      <w:r>
+        <w:rPr>
+          <w:b/>
+        </w:rPr>
+        <w:t>Current</w:t>
+      </w:r>
+      <w:r>
+        <w:rPr>
+          <w:b/>
+        </w:rPr>
+        <w:t xml:space="preserve"> </w:t>
+      </w:r>
+      <w:r>
+        <w:rPr>
+          <w:rStyle w:val="transcription"/>
+        </w:rPr>
+        <w:t>|ˈkɜːrənt|</w:t>
+      </w:r>
+    </w:p>
+    <w:p>
+      <w:pPr>
+        <w:spacing w:after="0"/>
+        <w:rPr>
+          <w:rFonts w:cstheme="minorHAnsi"/>
+        </w:rPr>
+      </w:pPr>
+      <w:r>
+        <w:t>Т</w:t>
+      </w:r>
+      <w:r>
+        <w:t>екущий, современный, теперешний, ходячий, ток, течение, поток, струя, ход</w:t>
+      </w:r>
+    </w:p>
+    <w:p>
+      <w:pPr>
+        <w:spacing w:after="0"/>
+        <w:rPr>
+          <w:rFonts w:cstheme="minorHAnsi"/>
+          <w:lang w:val="en-US"/>
+        </w:rPr>
+      </w:pPr>
+    </w:p>
+    <w:p>
+      <w:pPr>
+        <w:spacing w:after="0"/>
+        <w:rPr>
+          <w:rFonts w:cstheme="minorHAnsi"/>
+        </w:rPr>
+      </w:pPr>
+      <w:r>
+        <w:rPr>
+          <w:rFonts w:cstheme="minorHAnsi"/>
+          <w:b/>
+          <w:lang w:val="en-US"/>
+        </w:rPr>
+        <w:t>Unambiguous</w:t>
+      </w:r>
+      <w:r>
+        <w:rPr>
+          <w:rFonts w:cstheme="minorHAnsi"/>
+        </w:rPr>
+        <w:t xml:space="preserve"> </w:t>
+      </w:r>
+      <w:r>
+        <w:rPr>
+          <w:rStyle w:val="transcription"/>
+        </w:rPr>
+        <w:t>|ˌʌnæmˈbɪɡjʊəs|</w:t>
+      </w:r>
+    </w:p>
+    <w:p>
+      <w:pPr>
+        <w:spacing w:after="0"/>
+        <w:rPr>
+          <w:lang w:val="en-US"/>
+        </w:rPr>
+      </w:pPr>
+      <w:r>
+        <w:lastRenderedPageBreak/>
+        <w:t>Н</w:t>
+      </w:r>
+      <w:r>
+        <w:t>едвусмысленный</w:t>
+      </w:r>
+    </w:p>
+    <w:p>
+      <w:pPr>
+        <w:spacing w:after="0"/>
+      </w:pPr>
+      <w:r>
+        <w:t xml:space="preserve"> </w:t>
+      </w:r>
+    </w:p>
+    <w:p>
+      <w:pPr>
+        <w:spacing w:after="0"/>
+        <w:rPr>
+          <w:lang w:val="en-US"/>
+        </w:rPr>
+      </w:pPr>
+      <w:r>
+        <w:rPr>
+          <w:b/>
+        </w:rPr>
+        <w:t>Specify Importance</w:t>
+      </w:r>
+      <w:r>
+        <w:rPr>
+          <w:b/>
+        </w:rPr>
+        <w:t xml:space="preserve"> </w:t>
+      </w:r>
+      <w:r>
+        <w:rPr>
+          <w:rStyle w:val="transcription"/>
+        </w:rPr>
+        <w:t>|ˈspesɪfaɪ|</w:t>
+      </w:r>
+      <w:r>
+        <w:rPr>
+          <w:rStyle w:val="transcription"/>
+        </w:rPr>
+        <w:t xml:space="preserve"> </w:t>
+      </w:r>
+      <w:r>
+        <w:rPr>
+          <w:rStyle w:val="transcription"/>
+        </w:rPr>
+        <w:t>|ɪmˈpɔːrtns|</w:t>
+      </w:r>
+    </w:p>
+    <w:p>
+      <w:pPr>
+        <w:spacing w:after="0"/>
+        <w:rPr>
+          <w:lang w:val="en-US"/>
+        </w:rPr>
+      </w:pPr>
+      <w:r>
+        <w:t>The requirement must specify a level of importance.</w:t>
+      </w:r>
+    </w:p>
+    <w:p>
+      <w:pPr>
+        <w:spacing w:after="0"/>
+        <w:rPr>
+          <w:lang w:val="en-US"/>
+        </w:rPr>
+      </w:pPr>
+    </w:p>
+    <w:p>
+      <w:pPr>
+        <w:spacing w:after="0"/>
+        <w:rPr>
+          <w:rFonts w:cstheme="minorHAnsi"/>
+        </w:rPr>
+      </w:pPr>
+      <w:r>
+        <w:rPr>
+          <w:rFonts w:cstheme="minorHAnsi"/>
+          <w:b/>
+          <w:lang w:val="en-US"/>
+        </w:rPr>
+        <w:t>Verifiable</w:t>
+      </w:r>
+      <w:r>
+        <w:rPr>
+          <w:rFonts w:cstheme="minorHAnsi"/>
+        </w:rPr>
+        <w:t xml:space="preserve"> </w:t>
+      </w:r>
+      <w:r>
+        <w:rPr>
+          <w:rStyle w:val="transcription"/>
+        </w:rPr>
+        <w:t>|ˈverəˌfaɪəbəl|</w:t>
+      </w:r>
+    </w:p>
+    <w:p>
+      <w:pPr>
+        <w:spacing w:after="0"/>
+        <w:rPr>
+          <w:rFonts w:cstheme="minorHAnsi"/>
+        </w:rPr>
+      </w:pPr>
+      <w:r>
+        <w:t>П</w:t>
+      </w:r>
+      <w:r>
+        <w:t>роверяемый, не голословный</w:t>
+      </w:r>
     </w:p>
     <w:sectPr>
       <w:pgSz w:w="11906" w:h="16838"/>
@@ -2794,6 +3275,18 @@
     <w:basedOn w:val="DefaultParagraphFont"/>
     <w:rsid w:val="00A1122A"/>
   </w:style>
+  <w:style w:type="character" w:styleId="Hyperlink">
+    <w:name w:val="Hyperlink"/>
+    <w:basedOn w:val="DefaultParagraphFont"/>
+    <w:uiPriority w:val="99"/>
+    <w:semiHidden/>
+    <w:unhideWhenUsed/>
+    <w:rsid w:val="00272533"/>
+    <w:rPr>
+      <w:color w:val="0000FF"/>
+      <w:u w:val="single"/>
+    </w:rPr>
+  </w:style>
 </w:styles>
 </file>
 
@@ -2988,6 +3481,18 @@
     <w:name w:val="transcription"/>
     <w:basedOn w:val="DefaultParagraphFont"/>
     <w:rsid w:val="00A1122A"/>
+  </w:style>
+  <w:style w:type="character" w:styleId="Hyperlink">
+    <w:name w:val="Hyperlink"/>
+    <w:basedOn w:val="DefaultParagraphFont"/>
+    <w:uiPriority w:val="99"/>
+    <w:semiHidden/>
+    <w:unhideWhenUsed/>
+    <w:rsid w:val="00272533"/>
+    <w:rPr>
+      <w:color w:val="0000FF"/>
+      <w:u w:val="single"/>
+    </w:rPr>
   </w:style>
 </w:styles>
 </file>

</xml_diff>